<commit_message>
Aggiunta e modifica dei casi d'uso
Ho aggiunto vari casi d'uso e ho modificato alcune cose per quelli esistenti, in più ho aggiustato qualche errore nel problem statement
</commit_message>
<xml_diff>
--- a/Documentazione/Problem Statement.docx
+++ b/Documentazione/Problem Statement.docx
@@ -1,6 +1,6 @@
 
 <file path=word/document.xml><?xml version="1.0" encoding="utf-8"?>
-<w:document xmlns:wpc="http://schemas.microsoft.com/office/word/2010/wordprocessingCanvas" xmlns:cx="http://schemas.microsoft.com/office/drawing/2014/chartex" xmlns:mc="http://schemas.openxmlformats.org/markup-compatibility/2006" xmlns:o="urn:schemas-microsoft-com:office:office" xmlns:r="http://schemas.openxmlformats.org/officeDocument/2006/relationships" xmlns:m="http://schemas.openxmlformats.org/officeDocument/2006/math" xmlns:v="urn:schemas-microsoft-com:vml" xmlns:wp14="http://schemas.microsoft.com/office/word/2010/wordprocessingDrawing" xmlns:wp="http://schemas.openxmlformats.org/drawingml/2006/wordprocessingDrawing" xmlns:w10="urn:schemas-microsoft-com:office:word" xmlns:w="http://schemas.openxmlformats.org/wordprocessingml/2006/main" xmlns:w14="http://schemas.microsoft.com/office/word/2010/wordml" xmlns:w15="http://schemas.microsoft.com/office/word/2012/wordml" xmlns:w16se="http://schemas.microsoft.com/office/word/2015/wordml/symex" xmlns:wpg="http://schemas.microsoft.com/office/word/2010/wordprocessingGroup" xmlns:wpi="http://schemas.microsoft.com/office/word/2010/wordprocessingInk" xmlns:wne="http://schemas.microsoft.com/office/word/2006/wordml" xmlns:wps="http://schemas.microsoft.com/office/word/2010/wordprocessingShape" mc:Ignorable="w14 w15 w16se wp14">
+<w:document xmlns:wpc="http://schemas.microsoft.com/office/word/2010/wordprocessingCanvas" xmlns:cx="http://schemas.microsoft.com/office/drawing/2014/chartex" xmlns:cx1="http://schemas.microsoft.com/office/drawing/2015/9/8/chartex" xmlns:cx2="http://schemas.microsoft.com/office/drawing/2015/10/21/chartex" xmlns:cx3="http://schemas.microsoft.com/office/drawing/2016/5/9/chartex" xmlns:cx4="http://schemas.microsoft.com/office/drawing/2016/5/10/chartex" xmlns:cx5="http://schemas.microsoft.com/office/drawing/2016/5/11/chartex" xmlns:cx6="http://schemas.microsoft.com/office/drawing/2016/5/12/chartex" xmlns:cx7="http://schemas.microsoft.com/office/drawing/2016/5/13/chartex" xmlns:cx8="http://schemas.microsoft.com/office/drawing/2016/5/14/chartex" xmlns:mc="http://schemas.openxmlformats.org/markup-compatibility/2006" xmlns:aink="http://schemas.microsoft.com/office/drawing/2016/ink" xmlns:am3d="http://schemas.microsoft.com/office/drawing/2017/model3d" xmlns:o="urn:schemas-microsoft-com:office:office" xmlns:r="http://schemas.openxmlformats.org/officeDocument/2006/relationships" xmlns:m="http://schemas.openxmlformats.org/officeDocument/2006/math" xmlns:v="urn:schemas-microsoft-com:vml" xmlns:wp14="http://schemas.microsoft.com/office/word/2010/wordprocessingDrawing" xmlns:wp="http://schemas.openxmlformats.org/drawingml/2006/wordprocessingDrawing" xmlns:w10="urn:schemas-microsoft-com:office:word" xmlns:w="http://schemas.openxmlformats.org/wordprocessingml/2006/main" xmlns:w14="http://schemas.microsoft.com/office/word/2010/wordml" xmlns:w15="http://schemas.microsoft.com/office/word/2012/wordml" xmlns:w16cex="http://schemas.microsoft.com/office/word/2018/wordml/cex" xmlns:w16cid="http://schemas.microsoft.com/office/word/2016/wordml/cid" xmlns:w16="http://schemas.microsoft.com/office/word/2018/wordml" xmlns:w16se="http://schemas.microsoft.com/office/word/2015/wordml/symex" xmlns:wpg="http://schemas.microsoft.com/office/word/2010/wordprocessingGroup" xmlns:wpi="http://schemas.microsoft.com/office/word/2010/wordprocessingInk" xmlns:wne="http://schemas.microsoft.com/office/word/2006/wordml" xmlns:wps="http://schemas.microsoft.com/office/word/2010/wordprocessingShape" mc:Ignorable="w14 w15 w16se w16cid w16 w16cex wp14">
   <w:body>
     <w:p>
       <w:pPr>
@@ -27,16 +27,13 @@
           <w:bCs/>
         </w:rPr>
       </w:pPr>
-      <w:proofErr w:type="spellStart"/>
       <w:r>
         <w:rPr>
           <w:b/>
           <w:bCs/>
         </w:rPr>
-        <w:lastRenderedPageBreak/>
         <w:t>GameSquare</w:t>
       </w:r>
-      <w:proofErr w:type="spellEnd"/>
     </w:p>
     <w:p>
       <w:pPr>
@@ -47,34 +44,42 @@
           <w:lang w:val="it-IT"/>
         </w:rPr>
       </w:pPr>
-      <w:proofErr w:type="spellStart"/>
       <w:r>
         <w:rPr>
           <w:sz w:val="32"/>
           <w:szCs w:val="32"/>
           <w:lang w:val="it-IT"/>
         </w:rPr>
-        <w:t>Problem</w:t>
-      </w:r>
-      <w:proofErr w:type="spellEnd"/>
-      <w:r>
+        <w:t>Problem Statement</w:t>
+      </w:r>
+    </w:p>
+    <w:p>
+      <w:pPr>
+        <w:jc w:val="center"/>
         <w:rPr>
           <w:sz w:val="32"/>
           <w:szCs w:val="32"/>
           <w:lang w:val="it-IT"/>
         </w:rPr>
-        <w:t xml:space="preserve"> Statement</w:t>
-      </w:r>
+      </w:pPr>
     </w:p>
     <w:p>
       <w:pPr>
         <w:jc w:val="center"/>
         <w:rPr>
-          <w:sz w:val="32"/>
-          <w:szCs w:val="32"/>
-          <w:lang w:val="it-IT"/>
-        </w:rPr>
-      </w:pPr>
+          <w:sz w:val="24"/>
+          <w:szCs w:val="24"/>
+          <w:lang w:val="it-IT"/>
+        </w:rPr>
+      </w:pPr>
+      <w:r>
+        <w:rPr>
+          <w:sz w:val="24"/>
+          <w:szCs w:val="24"/>
+          <w:lang w:val="it-IT"/>
+        </w:rPr>
+        <w:t>Francesco Galasso</w:t>
+      </w:r>
     </w:p>
     <w:p>
       <w:pPr>
@@ -91,18 +96,8 @@
           <w:szCs w:val="24"/>
           <w:lang w:val="it-IT"/>
         </w:rPr>
-        <w:t xml:space="preserve">Francesco </w:t>
-      </w:r>
-      <w:proofErr w:type="spellStart"/>
-      <w:r>
-        <w:rPr>
-          <w:sz w:val="24"/>
-          <w:szCs w:val="24"/>
-          <w:lang w:val="it-IT"/>
-        </w:rPr>
-        <w:t>Galasso</w:t>
-      </w:r>
-      <w:proofErr w:type="spellEnd"/>
+        <w:t>Cosimo Botticelli</w:t>
+      </w:r>
     </w:p>
     <w:p>
       <w:pPr>
@@ -119,7 +114,7 @@
           <w:szCs w:val="24"/>
           <w:lang w:val="it-IT"/>
         </w:rPr>
-        <w:t>Cosimo Botticelli</w:t>
+        <w:t>Aniello Pio La Pietra</w:t>
       </w:r>
     </w:p>
     <w:p>
@@ -155,7 +150,6 @@
           <w:szCs w:val="32"/>
         </w:rPr>
       </w:pPr>
-      <w:proofErr w:type="spellStart"/>
       <w:r>
         <w:rPr>
           <w:b/>
@@ -165,7 +159,6 @@
         </w:rPr>
         <w:t>Problema</w:t>
       </w:r>
-      <w:proofErr w:type="spellEnd"/>
     </w:p>
     <w:p>
       <w:pPr>
@@ -182,25 +175,7 @@
           <w:szCs w:val="24"/>
           <w:lang w:val="it-IT"/>
         </w:rPr>
-        <w:t xml:space="preserve">Il mondo dell’intrattenimento videoludico è diventato negli ultimi anni un fenomeno esteso a centinaia di milioni di persone, grazie a servizi e piattaforme che permettono un semplice accesso a cataloghi molto grandi di videogiochi (e. g. </w:t>
-      </w:r>
-      <w:proofErr w:type="spellStart"/>
-      <w:r>
-        <w:rPr>
-          <w:sz w:val="24"/>
-          <w:szCs w:val="24"/>
-          <w:lang w:val="it-IT"/>
-        </w:rPr>
-        <w:t>Steam</w:t>
-      </w:r>
-      <w:proofErr w:type="spellEnd"/>
-      <w:r>
-        <w:rPr>
-          <w:sz w:val="24"/>
-          <w:szCs w:val="24"/>
-          <w:lang w:val="it-IT"/>
-        </w:rPr>
-        <w:t>, PSN, Nintendo eShop</w:t>
+        <w:t>Il mondo dell’intrattenimento videoludico è diventato negli ultimi anni un fenomeno esteso a centinaia di milioni di persone, grazie a servizi e piattaforme che permettono un semplice accesso a cataloghi molto grandi di videogiochi (e. g. Steam, PSN, Nintendo eShop</w:t>
       </w:r>
       <w:r>
         <w:rPr>
@@ -216,43 +191,7 @@
           <w:szCs w:val="24"/>
           <w:lang w:val="it-IT"/>
         </w:rPr>
-        <w:t xml:space="preserve">), e fenomeni mediatici come la comunità di videogiocatori su </w:t>
-      </w:r>
-      <w:proofErr w:type="spellStart"/>
-      <w:r>
-        <w:rPr>
-          <w:sz w:val="24"/>
-          <w:szCs w:val="24"/>
-          <w:lang w:val="it-IT"/>
-        </w:rPr>
-        <w:t>YouTube</w:t>
-      </w:r>
-      <w:proofErr w:type="spellEnd"/>
-      <w:r>
-        <w:rPr>
-          <w:sz w:val="24"/>
-          <w:szCs w:val="24"/>
-          <w:lang w:val="it-IT"/>
-        </w:rPr>
-        <w:t xml:space="preserve">, gli </w:t>
-      </w:r>
-      <w:proofErr w:type="spellStart"/>
-      <w:r>
-        <w:rPr>
-          <w:sz w:val="24"/>
-          <w:szCs w:val="24"/>
-          <w:lang w:val="it-IT"/>
-        </w:rPr>
-        <w:t>eSports</w:t>
-      </w:r>
-      <w:proofErr w:type="spellEnd"/>
-      <w:r>
-        <w:rPr>
-          <w:sz w:val="24"/>
-          <w:szCs w:val="24"/>
-          <w:lang w:val="it-IT"/>
-        </w:rPr>
-        <w:t xml:space="preserve"> e le molte riviste online specializzate.</w:t>
+        <w:t>), e fenomeni mediatici come la comunità di videogiocatori su YouTube, gli eSports e le molte riviste online specializzate.</w:t>
       </w:r>
     </w:p>
     <w:p>
@@ -270,25 +209,7 @@
           <w:szCs w:val="24"/>
           <w:lang w:val="it-IT"/>
         </w:rPr>
-        <w:t xml:space="preserve">Con questa crescita, molti </w:t>
-      </w:r>
-      <w:proofErr w:type="spellStart"/>
-      <w:r>
-        <w:rPr>
-          <w:sz w:val="24"/>
-          <w:szCs w:val="24"/>
-          <w:lang w:val="it-IT"/>
-        </w:rPr>
-        <w:t>usufruitori</w:t>
-      </w:r>
-      <w:proofErr w:type="spellEnd"/>
-      <w:r>
-        <w:rPr>
-          <w:sz w:val="24"/>
-          <w:szCs w:val="24"/>
-          <w:lang w:val="it-IT"/>
-        </w:rPr>
-        <w:t xml:space="preserve"> del prodotto sentono il bisogno di catalogare i propri </w:t>
+        <w:t xml:space="preserve">Con questa crescita, molti usufruitori del prodotto sentono il bisogno di catalogare i propri </w:t>
       </w:r>
       <w:r>
         <w:rPr>
@@ -322,7 +243,6 @@
         </w:rPr>
         <w:t xml:space="preserve"> per avere un’idea di quanti titoli in proprio possesso debbano ancora essere completati (il cosiddetto </w:t>
       </w:r>
-      <w:proofErr w:type="spellStart"/>
       <w:r>
         <w:rPr>
           <w:i/>
@@ -333,7 +253,6 @@
         </w:rPr>
         <w:t>backlog</w:t>
       </w:r>
-      <w:proofErr w:type="spellEnd"/>
       <w:r>
         <w:rPr>
           <w:sz w:val="24"/>
@@ -382,7 +301,6 @@
         </w:rPr>
         <w:t xml:space="preserve"> un titolo competitivo, o semplicemente discussione generale, si fa sempre più difficoltosa. Ciò avviene a causa dell’aumento più che lineare della quantità di titoli sul mercato, grazie anche al successo recente di titoli creati da sviluppatori indipendenti e la riscoperta di giochi di generazioni passate (</w:t>
       </w:r>
-      <w:proofErr w:type="spellStart"/>
       <w:r>
         <w:rPr>
           <w:i/>
@@ -393,7 +311,6 @@
         </w:rPr>
         <w:t>retrogaming</w:t>
       </w:r>
-      <w:proofErr w:type="spellEnd"/>
       <w:r>
         <w:rPr>
           <w:sz w:val="24"/>
@@ -418,61 +335,7 @@
           <w:szCs w:val="24"/>
           <w:lang w:val="it-IT"/>
         </w:rPr>
-        <w:t xml:space="preserve">Un altro aspetto da considerare è la quantità di servizi diversi che offrono qualche tipo di aggregazione per i giocatori, come gruppi </w:t>
-      </w:r>
-      <w:proofErr w:type="spellStart"/>
-      <w:r>
-        <w:rPr>
-          <w:sz w:val="24"/>
-          <w:szCs w:val="24"/>
-          <w:lang w:val="it-IT"/>
-        </w:rPr>
-        <w:t>Facebook</w:t>
-      </w:r>
-      <w:proofErr w:type="spellEnd"/>
-      <w:r>
-        <w:rPr>
-          <w:sz w:val="24"/>
-          <w:szCs w:val="24"/>
-          <w:lang w:val="it-IT"/>
-        </w:rPr>
-        <w:t xml:space="preserve">, 4chan, </w:t>
-      </w:r>
-      <w:proofErr w:type="spellStart"/>
-      <w:r>
-        <w:rPr>
-          <w:sz w:val="24"/>
-          <w:szCs w:val="24"/>
-          <w:lang w:val="it-IT"/>
-        </w:rPr>
-        <w:t>Discord</w:t>
-      </w:r>
-      <w:proofErr w:type="spellEnd"/>
-      <w:r>
-        <w:rPr>
-          <w:sz w:val="24"/>
-          <w:szCs w:val="24"/>
-          <w:lang w:val="it-IT"/>
-        </w:rPr>
-        <w:t xml:space="preserve"> e le miriadi di forum e </w:t>
-      </w:r>
-      <w:proofErr w:type="spellStart"/>
-      <w:r>
-        <w:rPr>
-          <w:sz w:val="24"/>
-          <w:szCs w:val="24"/>
-          <w:lang w:val="it-IT"/>
-        </w:rPr>
-        <w:t>imageboards</w:t>
-      </w:r>
-      <w:proofErr w:type="spellEnd"/>
-      <w:r>
-        <w:rPr>
-          <w:sz w:val="24"/>
-          <w:szCs w:val="24"/>
-          <w:lang w:val="it-IT"/>
-        </w:rPr>
-        <w:t xml:space="preserve"> che tuttavia non sono centralizza</w:t>
+        <w:t>Un altro aspetto da considerare è la quantità di servizi diversi che offrono qualche tipo di aggregazione per i giocatori, come gruppi Facebook, 4chan, Discord e le miriadi di forum e imageboards che tuttavia non sono centralizza</w:t>
       </w:r>
       <w:r>
         <w:rPr>
@@ -541,7 +404,6 @@
           <w:szCs w:val="32"/>
         </w:rPr>
       </w:pPr>
-      <w:proofErr w:type="spellStart"/>
       <w:r>
         <w:rPr>
           <w:b/>
@@ -551,7 +413,6 @@
         </w:rPr>
         <w:t>Proposta</w:t>
       </w:r>
-      <w:proofErr w:type="spellEnd"/>
     </w:p>
     <w:p>
       <w:pPr>
@@ -562,23 +423,13 @@
           <w:lang w:val="it-IT"/>
         </w:rPr>
       </w:pPr>
-      <w:proofErr w:type="spellStart"/>
-      <w:r>
-        <w:rPr>
-          <w:sz w:val="24"/>
-          <w:szCs w:val="24"/>
-          <w:lang w:val="it-IT"/>
-        </w:rPr>
-        <w:t>GameSquare</w:t>
-      </w:r>
-      <w:proofErr w:type="spellEnd"/>
-      <w:r>
-        <w:rPr>
-          <w:sz w:val="24"/>
-          <w:szCs w:val="24"/>
-          <w:lang w:val="it-IT"/>
-        </w:rPr>
-        <w:t xml:space="preserve"> propone una piattaforma centralizzata e pensata per videogiocatori, a prescindere dalla loro esperienza, e sviluppatori.</w:t>
+      <w:r>
+        <w:rPr>
+          <w:sz w:val="24"/>
+          <w:szCs w:val="24"/>
+          <w:lang w:val="it-IT"/>
+        </w:rPr>
+        <w:t>GameSquare propone una piattaforma centralizzata e pensata per videogiocatori, a prescindere dalla loro esperienza, e sviluppatori.</w:t>
       </w:r>
     </w:p>
     <w:p>
@@ -742,25 +593,16 @@
           <w:szCs w:val="24"/>
           <w:lang w:val="it-IT"/>
         </w:rPr>
-        <w:t xml:space="preserve"> e quanto sono stati aggiunti a una determinata categoria rispetto alle altre. La pagina di ogni gioco avrà una sezione commenti suddivisa per categorie (</w:t>
-      </w:r>
-      <w:proofErr w:type="spellStart"/>
-      <w:r>
-        <w:rPr>
-          <w:sz w:val="24"/>
-          <w:szCs w:val="24"/>
-          <w:lang w:val="it-IT"/>
-        </w:rPr>
-        <w:t>FAQs</w:t>
-      </w:r>
-      <w:proofErr w:type="spellEnd"/>
-      <w:r>
-        <w:rPr>
-          <w:sz w:val="24"/>
-          <w:szCs w:val="24"/>
-          <w:lang w:val="it-IT"/>
-        </w:rPr>
-        <w:t>, discussione generale, tornei, etc.)</w:t>
+        <w:t xml:space="preserve"> e quanto sono stati aggiunti a una determinata categoria rispetto alle altre. La </w:t>
+      </w:r>
+      <w:r>
+        <w:rPr>
+          <w:sz w:val="24"/>
+          <w:szCs w:val="24"/>
+          <w:lang w:val="it-IT"/>
+        </w:rPr>
+        <w:lastRenderedPageBreak/>
+        <w:t>pagina di ogni gioco avrà una sezione commenti suddivisa per categorie (FAQs, discussione generale, tornei, etc.)</w:t>
       </w:r>
       <w:r>
         <w:rPr>
@@ -786,7 +628,6 @@
           <w:szCs w:val="24"/>
           <w:lang w:val="it-IT"/>
         </w:rPr>
-        <w:lastRenderedPageBreak/>
         <w:t>Una piattaforma del genere è utile all’utente che vuole avere un’idea d’insieme di un titolo prima di acquistarlo, come anche a coloro che vogliono chiedere a giocatori più esperti come completare sezioni difficoltose, o semplicemente chi vuole discutere di un titolo di suo gradimento.</w:t>
       </w:r>
     </w:p>
@@ -902,7 +743,6 @@
           <w:szCs w:val="24"/>
         </w:rPr>
       </w:pPr>
-      <w:proofErr w:type="spellStart"/>
       <w:r>
         <w:rPr>
           <w:b/>
@@ -912,7 +752,6 @@
         </w:rPr>
         <w:t>Scenari</w:t>
       </w:r>
-      <w:proofErr w:type="spellEnd"/>
     </w:p>
     <w:p>
       <w:pPr>
@@ -939,25 +778,7 @@
           <w:szCs w:val="24"/>
           <w:lang w:val="it-IT"/>
         </w:rPr>
-        <w:t xml:space="preserve">Nico è un giocatore di </w:t>
-      </w:r>
-      <w:proofErr w:type="spellStart"/>
-      <w:r>
-        <w:rPr>
-          <w:sz w:val="24"/>
-          <w:szCs w:val="24"/>
-          <w:lang w:val="it-IT"/>
-        </w:rPr>
-        <w:t>Tekken</w:t>
-      </w:r>
-      <w:proofErr w:type="spellEnd"/>
-      <w:r>
-        <w:rPr>
-          <w:sz w:val="24"/>
-          <w:szCs w:val="24"/>
-          <w:lang w:val="it-IT"/>
-        </w:rPr>
-        <w:t xml:space="preserve"> 7 il quale, dopo essersi allenato per mesi sull’aspetto competitiv</w:t>
+        <w:t>Nico è un giocatore di Tekken 7 il quale, dopo essersi allenato per mesi sull’aspetto competitiv</w:t>
       </w:r>
       <w:r>
         <w:rPr>
@@ -1013,61 +834,7 @@
           <w:szCs w:val="24"/>
           <w:lang w:val="it-IT"/>
         </w:rPr>
-        <w:t xml:space="preserve">scena competitiva. Disponendo di una connessione a bassissima latenza, pensa di mettersi alla prova tramite un torneo online. Si dirige così sulla pagina </w:t>
-      </w:r>
-      <w:proofErr w:type="spellStart"/>
-      <w:r>
-        <w:rPr>
-          <w:sz w:val="24"/>
-          <w:szCs w:val="24"/>
-          <w:lang w:val="it-IT"/>
-        </w:rPr>
-        <w:t>GameSquare</w:t>
-      </w:r>
-      <w:proofErr w:type="spellEnd"/>
-      <w:r>
-        <w:rPr>
-          <w:sz w:val="24"/>
-          <w:szCs w:val="24"/>
-          <w:lang w:val="it-IT"/>
-        </w:rPr>
-        <w:t xml:space="preserve"> di </w:t>
-      </w:r>
-      <w:proofErr w:type="spellStart"/>
-      <w:r>
-        <w:rPr>
-          <w:sz w:val="24"/>
-          <w:szCs w:val="24"/>
-          <w:lang w:val="it-IT"/>
-        </w:rPr>
-        <w:t>Tekken</w:t>
-      </w:r>
-      <w:proofErr w:type="spellEnd"/>
-      <w:r>
-        <w:rPr>
-          <w:sz w:val="24"/>
-          <w:szCs w:val="24"/>
-          <w:lang w:val="it-IT"/>
-        </w:rPr>
-        <w:t xml:space="preserve"> 7, e nella sezione discussioni seleziona la </w:t>
-      </w:r>
-      <w:proofErr w:type="spellStart"/>
-      <w:r>
-        <w:rPr>
-          <w:sz w:val="24"/>
-          <w:szCs w:val="24"/>
-          <w:lang w:val="it-IT"/>
-        </w:rPr>
-        <w:t>sottoccategoria</w:t>
-      </w:r>
-      <w:proofErr w:type="spellEnd"/>
-      <w:r>
-        <w:rPr>
-          <w:sz w:val="24"/>
-          <w:szCs w:val="24"/>
-          <w:lang w:val="it-IT"/>
-        </w:rPr>
-        <w:t xml:space="preserve"> “Competitive”. Nota che un gruppo di utenti st</w:t>
+        <w:t>scena competitiva. Disponendo di una connessione a bassissima latenza, pensa di mettersi alla prova tramite un torneo online. Si dirige così sulla pagina GameSquare di Tekken 7, e nella sezione discussioni seleziona la sottoccategoria “Competitive”. Nota che un gruppo di utenti st</w:t>
       </w:r>
       <w:r>
         <w:rPr>
@@ -1091,25 +858,7 @@
           <w:szCs w:val="24"/>
           <w:lang w:val="it-IT"/>
         </w:rPr>
-        <w:t xml:space="preserve">. Dopo aver letto il </w:t>
-      </w:r>
-      <w:proofErr w:type="spellStart"/>
-      <w:r>
-        <w:rPr>
-          <w:sz w:val="24"/>
-          <w:szCs w:val="24"/>
-          <w:lang w:val="it-IT"/>
-        </w:rPr>
-        <w:t>thread</w:t>
-      </w:r>
-      <w:proofErr w:type="spellEnd"/>
-      <w:r>
-        <w:rPr>
-          <w:sz w:val="24"/>
-          <w:szCs w:val="24"/>
-          <w:lang w:val="it-IT"/>
-        </w:rPr>
-        <w:t xml:space="preserve"> e aver capito che il livello degli altri partecipanti sia simile al suo e che la data e l’orario del torneo siano convenient</w:t>
+        <w:t>. Dopo aver letto il thread e aver capito che il livello degli altri partecipanti sia simile al suo e che la data e l’orario del torneo siano convenient</w:t>
       </w:r>
       <w:r>
         <w:rPr>
@@ -1173,25 +922,7 @@
           <w:szCs w:val="24"/>
           <w:lang w:val="it-IT"/>
         </w:rPr>
-        <w:t xml:space="preserve">Lorenzo, uno sviluppatore indipendente di videogiochi, ha appena pubblicato il suo primo titolo, e dopo qualche giorno vorrebbe vedere che impatto ha avuto sulla community. Cerca quindi la pagina del suo gioco su </w:t>
-      </w:r>
-      <w:proofErr w:type="spellStart"/>
-      <w:r>
-        <w:rPr>
-          <w:sz w:val="24"/>
-          <w:szCs w:val="24"/>
-          <w:lang w:val="it-IT"/>
-        </w:rPr>
-        <w:t>GameSquare</w:t>
-      </w:r>
-      <w:proofErr w:type="spellEnd"/>
-      <w:r>
-        <w:rPr>
-          <w:sz w:val="24"/>
-          <w:szCs w:val="24"/>
-          <w:lang w:val="it-IT"/>
-        </w:rPr>
-        <w:t xml:space="preserve"> e inizia a prendere appunti. Nota che l’85% delle persone che hanno acquistato il gioco lo hanno anche giocato, indice di buona curiosità nei confronti del suo lavoro. Nota inoltre che il 70% delle persone che lo hanno giocato lo hanno completato, indice di una difficoltà e longevità forse troppo basse, </w:t>
+        <w:t xml:space="preserve">Lorenzo, uno sviluppatore indipendente di videogiochi, ha appena pubblicato il suo primo titolo, e dopo qualche giorno vorrebbe vedere che impatto ha avuto sulla community. Cerca quindi la pagina del suo gioco su GameSquare e inizia a prendere appunti. Nota che l’85% delle persone che hanno acquistato il gioco lo hanno anche giocato, indice di buona curiosità nei confronti del suo lavoro. Nota inoltre che il 70% delle persone che lo hanno giocato lo hanno completato, indice di una difficoltà e longevità forse troppo basse, </w:t>
       </w:r>
       <w:r>
         <w:rPr>
@@ -1231,18 +962,8 @@
           <w:szCs w:val="24"/>
           <w:lang w:val="it-IT"/>
         </w:rPr>
-        <w:t xml:space="preserve">Nella sezione delle </w:t>
-      </w:r>
-      <w:proofErr w:type="spellStart"/>
-      <w:r>
-        <w:rPr>
-          <w:sz w:val="24"/>
-          <w:szCs w:val="24"/>
-          <w:lang w:val="it-IT"/>
-        </w:rPr>
-        <w:t>discussion</w:t>
-      </w:r>
-      <w:proofErr w:type="spellEnd"/>
+        <w:t>Nella sezione delle discussion</w:t>
+      </w:r>
       <w:r>
         <w:rPr>
           <w:sz w:val="24"/>
@@ -1265,61 +986,7 @@
           <w:szCs w:val="24"/>
           <w:lang w:val="it-IT"/>
         </w:rPr>
-        <w:t xml:space="preserve"> un </w:t>
-      </w:r>
-      <w:proofErr w:type="spellStart"/>
-      <w:r>
-        <w:rPr>
-          <w:sz w:val="24"/>
-          <w:szCs w:val="24"/>
-          <w:lang w:val="it-IT"/>
-        </w:rPr>
-        <w:t>thread</w:t>
-      </w:r>
-      <w:proofErr w:type="spellEnd"/>
-      <w:r>
-        <w:rPr>
-          <w:sz w:val="24"/>
-          <w:szCs w:val="24"/>
-          <w:lang w:val="it-IT"/>
-        </w:rPr>
-        <w:t xml:space="preserve"> in cui un giocatore richiede un buon supporto per le </w:t>
-      </w:r>
-      <w:proofErr w:type="spellStart"/>
-      <w:r>
-        <w:rPr>
-          <w:sz w:val="24"/>
-          <w:szCs w:val="24"/>
-          <w:lang w:val="it-IT"/>
-        </w:rPr>
-        <w:t>mod</w:t>
-      </w:r>
-      <w:proofErr w:type="spellEnd"/>
-      <w:r>
-        <w:rPr>
-          <w:sz w:val="24"/>
-          <w:szCs w:val="24"/>
-          <w:lang w:val="it-IT"/>
-        </w:rPr>
-        <w:t xml:space="preserve"> e una modalità co-op. Lorenzo poi scrive esso stesso un </w:t>
-      </w:r>
-      <w:proofErr w:type="spellStart"/>
-      <w:r>
-        <w:rPr>
-          <w:sz w:val="24"/>
-          <w:szCs w:val="24"/>
-          <w:lang w:val="it-IT"/>
-        </w:rPr>
-        <w:t>thread</w:t>
-      </w:r>
-      <w:proofErr w:type="spellEnd"/>
-      <w:r>
-        <w:rPr>
-          <w:sz w:val="24"/>
-          <w:szCs w:val="24"/>
-          <w:lang w:val="it-IT"/>
-        </w:rPr>
-        <w:t xml:space="preserve"> in cui si presenta come lo sviluppatore del gioco e chiede consigli per il primo aggiornamento. Dopo aver ricevuto molti commenti e aver scambiato opinioni con la community, si mette a lavoro.</w:t>
+        <w:t xml:space="preserve"> un thread in cui un giocatore richiede un buon supporto per le mod e una modalità co-op. Lorenzo poi scrive esso stesso un thread in cui si presenta come lo sviluppatore del gioco e chiede consigli per il primo aggiornamento. Dopo aver ricevuto molti commenti e aver scambiato opinioni con la community, si mette a lavoro.</w:t>
       </w:r>
     </w:p>
     <w:p>
@@ -1369,61 +1036,7 @@
           <w:szCs w:val="24"/>
           <w:lang w:val="it-IT"/>
         </w:rPr>
-        <w:t xml:space="preserve">Francesco è un appassionato di videogiochi meno conosciuti, e spera di trovare su </w:t>
-      </w:r>
-      <w:proofErr w:type="spellStart"/>
-      <w:r>
-        <w:rPr>
-          <w:sz w:val="24"/>
-          <w:szCs w:val="24"/>
-          <w:lang w:val="it-IT"/>
-        </w:rPr>
-        <w:t>GameSquare</w:t>
-      </w:r>
-      <w:proofErr w:type="spellEnd"/>
-      <w:r>
-        <w:rPr>
-          <w:sz w:val="24"/>
-          <w:szCs w:val="24"/>
-          <w:lang w:val="it-IT"/>
-        </w:rPr>
-        <w:t xml:space="preserve"> una community dedicata all’onirico “Garage: </w:t>
-      </w:r>
-      <w:proofErr w:type="spellStart"/>
-      <w:r>
-        <w:rPr>
-          <w:sz w:val="24"/>
-          <w:szCs w:val="24"/>
-          <w:lang w:val="it-IT"/>
-        </w:rPr>
-        <w:t>Bad</w:t>
-      </w:r>
-      <w:proofErr w:type="spellEnd"/>
-      <w:r>
-        <w:rPr>
-          <w:sz w:val="24"/>
-          <w:szCs w:val="24"/>
-          <w:lang w:val="it-IT"/>
-        </w:rPr>
-        <w:t xml:space="preserve"> </w:t>
-      </w:r>
-      <w:proofErr w:type="spellStart"/>
-      <w:r>
-        <w:rPr>
-          <w:sz w:val="24"/>
-          <w:szCs w:val="24"/>
-          <w:lang w:val="it-IT"/>
-        </w:rPr>
-        <w:t>Dream</w:t>
-      </w:r>
-      <w:proofErr w:type="spellEnd"/>
-      <w:r>
-        <w:rPr>
-          <w:sz w:val="24"/>
-          <w:szCs w:val="24"/>
-          <w:lang w:val="it-IT"/>
-        </w:rPr>
-        <w:t xml:space="preserve"> Adventure”. Purtroppo il database del sito non contiene questo titolo, così Fra</w:t>
+        <w:t>Francesco è un appassionato di videogiochi meno conosciuti, e spera di trovare su GameSquare una community dedicata all’onirico “Garage: Bad Dream Adventure”. Purtroppo il database del sito non contiene questo titolo, così Fra</w:t>
       </w:r>
       <w:r>
         <w:rPr>
@@ -1439,43 +1052,7 @@
           <w:szCs w:val="24"/>
           <w:lang w:val="it-IT"/>
         </w:rPr>
-        <w:t xml:space="preserve">esco decide di creare un profilo personale e proporre l’aggiunta del gioco tramite l’apposito </w:t>
-      </w:r>
-      <w:proofErr w:type="spellStart"/>
-      <w:r>
-        <w:rPr>
-          <w:sz w:val="24"/>
-          <w:szCs w:val="24"/>
-          <w:lang w:val="it-IT"/>
-        </w:rPr>
-        <w:t>form</w:t>
-      </w:r>
-      <w:proofErr w:type="spellEnd"/>
-      <w:r>
-        <w:rPr>
-          <w:sz w:val="24"/>
-          <w:szCs w:val="24"/>
-          <w:lang w:val="it-IT"/>
-        </w:rPr>
-        <w:t xml:space="preserve">. Il </w:t>
-      </w:r>
-      <w:proofErr w:type="spellStart"/>
-      <w:r>
-        <w:rPr>
-          <w:sz w:val="24"/>
-          <w:szCs w:val="24"/>
-          <w:lang w:val="it-IT"/>
-        </w:rPr>
-        <w:t>form</w:t>
-      </w:r>
-      <w:proofErr w:type="spellEnd"/>
-      <w:r>
-        <w:rPr>
-          <w:sz w:val="24"/>
-          <w:szCs w:val="24"/>
-          <w:lang w:val="it-IT"/>
-        </w:rPr>
-        <w:t xml:space="preserve"> in questione ha come requisiti minimi il titolo del gioco e </w:t>
+        <w:t xml:space="preserve">esco decide di creare un profilo personale e proporre l’aggiunta del gioco tramite l’apposito form. Il form in questione ha come requisiti minimi il titolo del gioco e </w:t>
       </w:r>
       <w:r>
         <w:rPr>
@@ -1499,79 +1076,7 @@
           <w:szCs w:val="24"/>
           <w:lang w:val="it-IT"/>
         </w:rPr>
-        <w:t xml:space="preserve"> a recuperarlo dopo anni di ricerca. Aggiunge inoltre un link a un </w:t>
-      </w:r>
-      <w:proofErr w:type="spellStart"/>
-      <w:r>
-        <w:rPr>
-          <w:sz w:val="24"/>
-          <w:szCs w:val="24"/>
-          <w:lang w:val="it-IT"/>
-        </w:rPr>
-        <w:t>gameplay</w:t>
-      </w:r>
-      <w:proofErr w:type="spellEnd"/>
-      <w:r>
-        <w:rPr>
-          <w:sz w:val="24"/>
-          <w:szCs w:val="24"/>
-          <w:lang w:val="it-IT"/>
-        </w:rPr>
-        <w:t xml:space="preserve"> dell’intero gioco su </w:t>
-      </w:r>
-      <w:proofErr w:type="spellStart"/>
-      <w:r>
-        <w:rPr>
-          <w:sz w:val="24"/>
-          <w:szCs w:val="24"/>
-          <w:lang w:val="it-IT"/>
-        </w:rPr>
-        <w:t>YouTube</w:t>
-      </w:r>
-      <w:proofErr w:type="spellEnd"/>
-      <w:r>
-        <w:rPr>
-          <w:sz w:val="24"/>
-          <w:szCs w:val="24"/>
-          <w:lang w:val="it-IT"/>
-        </w:rPr>
-        <w:t xml:space="preserve">. Dopo qualche giorno la sua proposta viene approvata </w:t>
-      </w:r>
-      <w:proofErr w:type="gramStart"/>
-      <w:r>
-        <w:rPr>
-          <w:sz w:val="24"/>
-          <w:szCs w:val="24"/>
-          <w:lang w:val="it-IT"/>
-        </w:rPr>
-        <w:t>e</w:t>
-      </w:r>
-      <w:proofErr w:type="gramEnd"/>
-      <w:r>
-        <w:rPr>
-          <w:sz w:val="24"/>
-          <w:szCs w:val="24"/>
-          <w:lang w:val="it-IT"/>
-        </w:rPr>
-        <w:t xml:space="preserve"> la pagina in questione aggiunta a </w:t>
-      </w:r>
-      <w:proofErr w:type="spellStart"/>
-      <w:r>
-        <w:rPr>
-          <w:sz w:val="24"/>
-          <w:szCs w:val="24"/>
-          <w:lang w:val="it-IT"/>
-        </w:rPr>
-        <w:t>GameSquare</w:t>
-      </w:r>
-      <w:proofErr w:type="spellEnd"/>
-      <w:r>
-        <w:rPr>
-          <w:sz w:val="24"/>
-          <w:szCs w:val="24"/>
-          <w:lang w:val="it-IT"/>
-        </w:rPr>
-        <w:t>. Francesco può ora aggiungere Garage alla lista dei titoli che ha completato.</w:t>
+        <w:t xml:space="preserve"> a recuperarlo dopo anni di ricerca. Aggiunge inoltre un link a un gameplay dell’intero gioco su YouTube. Dopo qualche giorno la sua proposta viene approvata e la pagina in questione aggiunta a GameSquare. Francesco può ora aggiungere Garage alla lista dei titoli che ha completato.</w:t>
       </w:r>
     </w:p>
     <w:p>
@@ -1617,99 +1122,7 @@
           <w:szCs w:val="24"/>
           <w:lang w:val="it-IT"/>
         </w:rPr>
-        <w:t xml:space="preserve">Piero è un giocatore alle prime armi che è interessato all’acquisto di Crash </w:t>
-      </w:r>
-      <w:proofErr w:type="spellStart"/>
-      <w:r>
-        <w:rPr>
-          <w:sz w:val="24"/>
-          <w:szCs w:val="24"/>
-          <w:lang w:val="it-IT"/>
-        </w:rPr>
-        <w:t>Bandicoot</w:t>
-      </w:r>
-      <w:proofErr w:type="spellEnd"/>
-      <w:r>
-        <w:rPr>
-          <w:sz w:val="24"/>
-          <w:szCs w:val="24"/>
-          <w:lang w:val="it-IT"/>
-        </w:rPr>
-        <w:t xml:space="preserve"> </w:t>
-      </w:r>
-      <w:proofErr w:type="spellStart"/>
-      <w:proofErr w:type="gramStart"/>
-      <w:r>
-        <w:rPr>
-          <w:sz w:val="24"/>
-          <w:szCs w:val="24"/>
-          <w:lang w:val="it-IT"/>
-        </w:rPr>
-        <w:t>N.Sane</w:t>
-      </w:r>
-      <w:proofErr w:type="spellEnd"/>
-      <w:proofErr w:type="gramEnd"/>
-      <w:r>
-        <w:rPr>
-          <w:sz w:val="24"/>
-          <w:szCs w:val="24"/>
-          <w:lang w:val="it-IT"/>
-        </w:rPr>
-        <w:t xml:space="preserve"> </w:t>
-      </w:r>
-      <w:proofErr w:type="spellStart"/>
-      <w:r>
-        <w:rPr>
-          <w:sz w:val="24"/>
-          <w:szCs w:val="24"/>
-          <w:lang w:val="it-IT"/>
-        </w:rPr>
-        <w:t>Trilogy</w:t>
-      </w:r>
-      <w:proofErr w:type="spellEnd"/>
-      <w:r>
-        <w:rPr>
-          <w:sz w:val="24"/>
-          <w:szCs w:val="24"/>
-          <w:lang w:val="it-IT"/>
-        </w:rPr>
-        <w:t xml:space="preserve">, titolo consigliatogli da vari amici e che ha recentemente trovato in uno </w:t>
-      </w:r>
-      <w:proofErr w:type="spellStart"/>
-      <w:r>
-        <w:rPr>
-          <w:sz w:val="24"/>
-          <w:szCs w:val="24"/>
-          <w:lang w:val="it-IT"/>
-        </w:rPr>
-        <w:t>store</w:t>
-      </w:r>
-      <w:proofErr w:type="spellEnd"/>
-      <w:r>
-        <w:rPr>
-          <w:sz w:val="24"/>
-          <w:szCs w:val="24"/>
-          <w:lang w:val="it-IT"/>
-        </w:rPr>
-        <w:t xml:space="preserve"> digitale ad un prezzo conveniente. Poiché non ha una grande familiarità con il mondo dei videogiochi in generale, decide di cercare il nome del gioco su </w:t>
-      </w:r>
-      <w:proofErr w:type="spellStart"/>
-      <w:r>
-        <w:rPr>
-          <w:sz w:val="24"/>
-          <w:szCs w:val="24"/>
-          <w:lang w:val="it-IT"/>
-        </w:rPr>
-        <w:t>GameSquare</w:t>
-      </w:r>
-      <w:proofErr w:type="spellEnd"/>
-      <w:r>
-        <w:rPr>
-          <w:sz w:val="24"/>
-          <w:szCs w:val="24"/>
-          <w:lang w:val="it-IT"/>
-        </w:rPr>
-        <w:t xml:space="preserve"> per ottenere ulteriori informazioni a riguardo e valutarne meglio l’acquisto. Aperta la pagina, nota che, tra tutti gli utenti in possesso del </w:t>
+        <w:t xml:space="preserve">Piero è un giocatore alle prime armi che è interessato all’acquisto di Crash Bandicoot N.Sane Trilogy, titolo consigliatogli da vari amici e che ha recentemente trovato in uno store digitale ad un prezzo conveniente. Poiché non ha una grande familiarità con il mondo dei videogiochi in </w:t>
       </w:r>
       <w:r>
         <w:rPr>
@@ -1718,43 +1131,7 @@
           <w:lang w:val="it-IT"/>
         </w:rPr>
         <w:lastRenderedPageBreak/>
-        <w:t xml:space="preserve">titolo, circa la metà l’ha effettivamente finito, mentre ancora meno persone l’hanno completato al 100%. Inoltre, il punteggio di abilità medio dei giocatori che hanno portato a termine il gioco è decisamente più alto del suo. Capendo che si tratta di un titolo per giocatori esperti e volendo invece acquistare un gioco dalla difficoltà più bilanciata per ogni tipo di giocatore, Piero decide di visualizzare la lista dei giochi simili, cercandoli in base al genere (in questo caso piattaforme) e ordinandoli in base al loro livello di difficoltà (calcolato in base al punteggio medio dei giocatori che l’hanno finito). Tra i giochi con un livello di difficoltà più adatto a lui decide di scegliere Super Mario </w:t>
-      </w:r>
-      <w:proofErr w:type="spellStart"/>
-      <w:r>
-        <w:rPr>
-          <w:sz w:val="24"/>
-          <w:szCs w:val="24"/>
-          <w:lang w:val="it-IT"/>
-        </w:rPr>
-        <w:t>Odyssey</w:t>
-      </w:r>
-      <w:proofErr w:type="spellEnd"/>
-      <w:r>
-        <w:rPr>
-          <w:sz w:val="24"/>
-          <w:szCs w:val="24"/>
-          <w:lang w:val="it-IT"/>
-        </w:rPr>
-        <w:t xml:space="preserve">, dopo aver visualizzato le relative informazioni e recensioni degli utenti sulla relativa pagina </w:t>
-      </w:r>
-      <w:proofErr w:type="spellStart"/>
-      <w:r>
-        <w:rPr>
-          <w:sz w:val="24"/>
-          <w:szCs w:val="24"/>
-          <w:lang w:val="it-IT"/>
-        </w:rPr>
-        <w:t>GameSquare</w:t>
-      </w:r>
-      <w:proofErr w:type="spellEnd"/>
-      <w:r>
-        <w:rPr>
-          <w:sz w:val="24"/>
-          <w:szCs w:val="24"/>
-          <w:lang w:val="it-IT"/>
-        </w:rPr>
-        <w:t>.</w:t>
+        <w:t>generale, decide di cercare il nome del gioco su GameSquare per ottenere ulteriori informazioni a riguardo e valutarne meglio l’acquisto. Aperta la pagina, nota che, tra tutti gli utenti in possesso del titolo, circa la metà l’ha effettivamente finito, mentre ancora meno persone l’hanno completato al 100%. Inoltre, il punteggio di abilità medio dei giocatori che hanno portato a termine il gioco è decisamente più alto del suo. Capendo che si tratta di un titolo per giocatori esperti e volendo invece acquistare un gioco dalla difficoltà più bilanciata per ogni tipo di giocatore, Piero decide di visualizzare la lista dei giochi simili, cercandoli in base al genere (in questo caso piattaforme) e ordinandoli in base al loro livello di difficoltà (calcolato in base al punteggio medio dei giocatori che l’hanno finito). Tra i giochi con un livello di difficoltà più adatto a lui decide di scegliere Super Mario Odyssey, dopo aver visualizzato le relative informazioni e recensioni degli utenti sulla relativa pagina GameSquare.</w:t>
       </w:r>
     </w:p>
     <w:p>
@@ -1791,7 +1168,6 @@
           <w:szCs w:val="32"/>
         </w:rPr>
       </w:pPr>
-      <w:proofErr w:type="spellStart"/>
       <w:r>
         <w:rPr>
           <w:b/>
@@ -1801,7 +1177,6 @@
         </w:rPr>
         <w:t>Requisiti</w:t>
       </w:r>
-      <w:proofErr w:type="spellEnd"/>
     </w:p>
     <w:p>
       <w:pPr>
@@ -1817,7 +1192,6 @@
           <w:szCs w:val="28"/>
         </w:rPr>
       </w:pPr>
-      <w:proofErr w:type="spellStart"/>
       <w:r>
         <w:rPr>
           <w:b/>
@@ -1825,29 +1199,8 @@
           <w:sz w:val="28"/>
           <w:szCs w:val="28"/>
         </w:rPr>
-        <w:t>Requisiti</w:t>
-      </w:r>
-      <w:proofErr w:type="spellEnd"/>
-      <w:r>
-        <w:rPr>
-          <w:b/>
-          <w:bCs/>
-          <w:sz w:val="28"/>
-          <w:szCs w:val="28"/>
-        </w:rPr>
-        <w:t xml:space="preserve"> </w:t>
-      </w:r>
-      <w:proofErr w:type="spellStart"/>
-      <w:r>
-        <w:rPr>
-          <w:b/>
-          <w:bCs/>
-          <w:sz w:val="28"/>
-          <w:szCs w:val="28"/>
-        </w:rPr>
-        <w:t>Funzionali</w:t>
-      </w:r>
-      <w:proofErr w:type="spellEnd"/>
+        <w:t>Requisiti Funzionali</w:t>
+      </w:r>
     </w:p>
     <w:p>
       <w:pPr>
@@ -1864,25 +1217,23 @@
           <w:szCs w:val="24"/>
           <w:lang w:val="it-IT"/>
         </w:rPr>
-        <w:t xml:space="preserve">Basandosi sugli scenari proposti, </w:t>
-      </w:r>
-      <w:proofErr w:type="spellStart"/>
-      <w:r>
-        <w:rPr>
-          <w:sz w:val="24"/>
-          <w:szCs w:val="24"/>
-          <w:lang w:val="it-IT"/>
-        </w:rPr>
-        <w:t>GameSquare</w:t>
-      </w:r>
-      <w:proofErr w:type="spellEnd"/>
-      <w:r>
-        <w:rPr>
-          <w:sz w:val="24"/>
-          <w:szCs w:val="24"/>
-          <w:lang w:val="it-IT"/>
-        </w:rPr>
-        <w:t xml:space="preserve"> dovrebbe offrire i seguenti servizi: </w:t>
+        <w:t xml:space="preserve">Basandosi sugli scenari proposti, GameSquare </w:t>
+      </w:r>
+      <w:r>
+        <w:rPr>
+          <w:sz w:val="24"/>
+          <w:szCs w:val="24"/>
+          <w:lang w:val="it-IT"/>
+        </w:rPr>
+        <w:t>deve</w:t>
+      </w:r>
+      <w:r>
+        <w:rPr>
+          <w:sz w:val="24"/>
+          <w:szCs w:val="24"/>
+          <w:lang w:val="it-IT"/>
+        </w:rPr>
+        <w:t xml:space="preserve"> offrire i seguenti servizi: </w:t>
       </w:r>
     </w:p>
     <w:p>
@@ -1893,7 +1244,6 @@
           <w:szCs w:val="26"/>
         </w:rPr>
       </w:pPr>
-      <w:proofErr w:type="spellStart"/>
       <w:r>
         <w:rPr>
           <w:sz w:val="26"/>
@@ -1902,7 +1252,6 @@
         </w:rPr>
         <w:t>Utenti</w:t>
       </w:r>
-      <w:proofErr w:type="spellEnd"/>
       <w:r>
         <w:rPr>
           <w:sz w:val="26"/>
@@ -2241,39 +1590,8 @@
           <w:sz w:val="28"/>
           <w:szCs w:val="28"/>
         </w:rPr>
-        <w:t xml:space="preserve">4.2 </w:t>
-      </w:r>
-      <w:proofErr w:type="spellStart"/>
-      <w:r>
-        <w:rPr>
-          <w:b/>
-          <w:bCs/>
-          <w:sz w:val="28"/>
-          <w:szCs w:val="28"/>
-        </w:rPr>
-        <w:t>Requisiti</w:t>
-      </w:r>
-      <w:proofErr w:type="spellEnd"/>
-      <w:r>
-        <w:rPr>
-          <w:b/>
-          <w:bCs/>
-          <w:sz w:val="28"/>
-          <w:szCs w:val="28"/>
-        </w:rPr>
-        <w:t xml:space="preserve"> non </w:t>
-      </w:r>
-      <w:proofErr w:type="spellStart"/>
-      <w:r>
-        <w:rPr>
-          <w:b/>
-          <w:bCs/>
-          <w:sz w:val="28"/>
-          <w:szCs w:val="28"/>
-        </w:rPr>
-        <w:t>Funzionali</w:t>
-      </w:r>
-      <w:proofErr w:type="spellEnd"/>
+        <w:t>4.2 Requisiti non Funzionali</w:t>
+      </w:r>
     </w:p>
     <w:p>
       <w:pPr>
@@ -2290,7 +1608,6 @@
         </w:rPr>
         <w:t xml:space="preserve">   </w:t>
       </w:r>
-      <w:proofErr w:type="spellStart"/>
       <w:r>
         <w:rPr>
           <w:sz w:val="26"/>
@@ -2299,7 +1616,6 @@
         </w:rPr>
         <w:t>Usabilità</w:t>
       </w:r>
-      <w:proofErr w:type="spellEnd"/>
       <w:r>
         <w:rPr>
           <w:sz w:val="26"/>
@@ -2327,25 +1643,7 @@
           <w:szCs w:val="24"/>
           <w:lang w:val="it-IT"/>
         </w:rPr>
-        <w:t xml:space="preserve">Si può accedere alle funzioni più importanti dalla Homepage (barra di ricerca, login, </w:t>
-      </w:r>
-      <w:proofErr w:type="spellStart"/>
-      <w:r>
-        <w:rPr>
-          <w:sz w:val="24"/>
-          <w:szCs w:val="24"/>
-          <w:lang w:val="it-IT"/>
-        </w:rPr>
-        <w:t>etc</w:t>
-      </w:r>
-      <w:proofErr w:type="spellEnd"/>
-      <w:r>
-        <w:rPr>
-          <w:sz w:val="24"/>
-          <w:szCs w:val="24"/>
-          <w:lang w:val="it-IT"/>
-        </w:rPr>
-        <w:t>)</w:t>
+        <w:t>Si può accedere alle funzioni più importanti dalla Homepage (barra di ricerca, login, etc)</w:t>
       </w:r>
     </w:p>
     <w:p>
@@ -2395,7 +1693,6 @@
         </w:rPr>
         <w:t xml:space="preserve">   </w:t>
       </w:r>
-      <w:proofErr w:type="spellStart"/>
       <w:r>
         <w:rPr>
           <w:sz w:val="26"/>
@@ -2404,7 +1701,6 @@
         </w:rPr>
         <w:t>Affidabilità</w:t>
       </w:r>
-      <w:proofErr w:type="spellEnd"/>
       <w:r>
         <w:rPr>
           <w:sz w:val="26"/>
@@ -2462,18 +1758,8 @@
           <w:szCs w:val="24"/>
           <w:lang w:val="it-IT"/>
         </w:rPr>
-        <w:t xml:space="preserve">di </w:t>
-      </w:r>
-      <w:proofErr w:type="spellStart"/>
-      <w:r>
-        <w:rPr>
-          <w:sz w:val="24"/>
-          <w:szCs w:val="24"/>
-          <w:lang w:val="it-IT"/>
-        </w:rPr>
-        <w:t>GameSquare</w:t>
-      </w:r>
-      <w:proofErr w:type="spellEnd"/>
+        <w:t>di GameSquare</w:t>
+      </w:r>
     </w:p>
     <w:p>
       <w:pPr>
@@ -2557,25 +1843,8 @@
           <w:szCs w:val="24"/>
           <w:lang w:val="it-IT"/>
         </w:rPr>
-        <w:t xml:space="preserve">Il tempo di risposta a una </w:t>
-      </w:r>
-      <w:proofErr w:type="spellStart"/>
-      <w:r>
-        <w:rPr>
-          <w:sz w:val="24"/>
-          <w:szCs w:val="24"/>
-          <w:lang w:val="it-IT"/>
-        </w:rPr>
-        <w:t>query</w:t>
-      </w:r>
-      <w:proofErr w:type="spellEnd"/>
-      <w:r>
-        <w:rPr>
-          <w:sz w:val="24"/>
-          <w:szCs w:val="24"/>
-          <w:lang w:val="it-IT"/>
-        </w:rPr>
-        <w:t xml:space="preserve"> di ricerca deve essere minore o uguale a 1 secondo</w:t>
+        <w:lastRenderedPageBreak/>
+        <w:t>Il tempo di risposta a una query di ricerca deve essere minore o uguale a 1 secondo</w:t>
       </w:r>
     </w:p>
     <w:p>
@@ -2619,7 +1888,6 @@
           <w:szCs w:val="24"/>
           <w:lang w:val="it-IT"/>
         </w:rPr>
-        <w:lastRenderedPageBreak/>
         <w:t>Non c’è un limite realistico al numero di giochi che un utente può avere nella sua libreria</w:t>
       </w:r>
     </w:p>
@@ -2642,25 +1910,7 @@
           <w:szCs w:val="24"/>
           <w:lang w:val="it-IT"/>
         </w:rPr>
-        <w:t xml:space="preserve">Il servizio deve funzionare senza rallentamenti su dispositivi con diversi </w:t>
-      </w:r>
-      <w:proofErr w:type="spellStart"/>
-      <w:r>
-        <w:rPr>
-          <w:sz w:val="24"/>
-          <w:szCs w:val="24"/>
-          <w:lang w:val="it-IT"/>
-        </w:rPr>
-        <w:t>aspect</w:t>
-      </w:r>
-      <w:proofErr w:type="spellEnd"/>
-      <w:r>
-        <w:rPr>
-          <w:sz w:val="24"/>
-          <w:szCs w:val="24"/>
-          <w:lang w:val="it-IT"/>
-        </w:rPr>
-        <w:t xml:space="preserve"> ratio</w:t>
+        <w:t>Il servizio deve funzionare senza rallentamenti su dispositivi con diversi aspect ratio</w:t>
       </w:r>
     </w:p>
     <w:p>
@@ -2689,7 +1939,6 @@
         </w:rPr>
         <w:t xml:space="preserve">   </w:t>
       </w:r>
-      <w:proofErr w:type="spellStart"/>
       <w:r>
         <w:rPr>
           <w:sz w:val="26"/>
@@ -2698,7 +1947,6 @@
         </w:rPr>
         <w:t>Sostenibilità</w:t>
       </w:r>
-      <w:proofErr w:type="spellEnd"/>
       <w:r>
         <w:rPr>
           <w:sz w:val="26"/>
@@ -2801,29 +2049,18 @@
           <w:sz w:val="28"/>
           <w:szCs w:val="28"/>
         </w:rPr>
-        <w:t>4.3 Pseudo-</w:t>
-      </w:r>
-      <w:proofErr w:type="spellStart"/>
-      <w:r>
+        <w:t>4.3 Pseudo-Requisiti</w:t>
+      </w:r>
+    </w:p>
+    <w:p>
+      <w:pPr>
+        <w:ind w:firstLine="720"/>
         <w:rPr>
           <w:b/>
           <w:bCs/>
           <w:sz w:val="28"/>
           <w:szCs w:val="28"/>
         </w:rPr>
-        <w:t>Requisiti</w:t>
-      </w:r>
-      <w:proofErr w:type="spellEnd"/>
-    </w:p>
-    <w:p>
-      <w:pPr>
-        <w:ind w:firstLine="720"/>
-        <w:rPr>
-          <w:b/>
-          <w:bCs/>
-          <w:sz w:val="28"/>
-          <w:szCs w:val="28"/>
-        </w:rPr>
       </w:pPr>
       <w:r>
         <w:rPr>
@@ -2832,23 +2069,13 @@
         </w:rPr>
         <w:t xml:space="preserve">   </w:t>
       </w:r>
-      <w:proofErr w:type="spellStart"/>
       <w:r>
         <w:rPr>
           <w:sz w:val="26"/>
           <w:szCs w:val="26"/>
           <w:u w:val="single"/>
         </w:rPr>
-        <w:t>Implementazione</w:t>
-      </w:r>
-      <w:proofErr w:type="spellEnd"/>
-      <w:r>
-        <w:rPr>
-          <w:sz w:val="26"/>
-          <w:szCs w:val="26"/>
-          <w:u w:val="single"/>
-        </w:rPr>
-        <w:t>:</w:t>
+        <w:t>Implementazione:</w:t>
       </w:r>
     </w:p>
     <w:p>
@@ -2945,23 +2172,13 @@
         </w:rPr>
         <w:t xml:space="preserve">   </w:t>
       </w:r>
-      <w:proofErr w:type="spellStart"/>
       <w:r>
         <w:rPr>
           <w:sz w:val="26"/>
           <w:szCs w:val="26"/>
           <w:u w:val="single"/>
         </w:rPr>
-        <w:t>Interfaccia</w:t>
-      </w:r>
-      <w:proofErr w:type="spellEnd"/>
-      <w:r>
-        <w:rPr>
-          <w:sz w:val="26"/>
-          <w:szCs w:val="26"/>
-          <w:u w:val="single"/>
-        </w:rPr>
-        <w:t>:</w:t>
+        <w:t>Interfaccia:</w:t>
       </w:r>
     </w:p>
     <w:p>
@@ -3079,8 +2296,6 @@
           <w:lang w:val="it-IT"/>
         </w:rPr>
       </w:pPr>
-      <w:bookmarkStart w:id="0" w:name="_GoBack"/>
-      <w:bookmarkEnd w:id="0"/>
     </w:p>
     <w:sectPr>
       <w:type w:val="continuous"/>
@@ -3094,7 +2309,7 @@
 </file>
 
 <file path=word/numbering.xml><?xml version="1.0" encoding="utf-8"?>
-<w:numbering xmlns:wpc="http://schemas.microsoft.com/office/word/2010/wordprocessingCanvas" xmlns:cx="http://schemas.microsoft.com/office/drawing/2014/chartex" xmlns:mc="http://schemas.openxmlformats.org/markup-compatibility/2006" xmlns:o="urn:schemas-microsoft-com:office:office" xmlns:r="http://schemas.openxmlformats.org/officeDocument/2006/relationships" xmlns:m="http://schemas.openxmlformats.org/officeDocument/2006/math" xmlns:v="urn:schemas-microsoft-com:vml" xmlns:wp14="http://schemas.microsoft.com/office/word/2010/wordprocessingDrawing" xmlns:wp="http://schemas.openxmlformats.org/drawingml/2006/wordprocessingDrawing" xmlns:w10="urn:schemas-microsoft-com:office:word" xmlns:w="http://schemas.openxmlformats.org/wordprocessingml/2006/main" xmlns:w14="http://schemas.microsoft.com/office/word/2010/wordml" xmlns:w15="http://schemas.microsoft.com/office/word/2012/wordml" xmlns:w16se="http://schemas.microsoft.com/office/word/2015/wordml/symex" xmlns:wpg="http://schemas.microsoft.com/office/word/2010/wordprocessingGroup" xmlns:wpi="http://schemas.microsoft.com/office/word/2010/wordprocessingInk" xmlns:wne="http://schemas.microsoft.com/office/word/2006/wordml" xmlns:wps="http://schemas.microsoft.com/office/word/2010/wordprocessingShape" mc:Ignorable="w14 w15 w16se wp14">
+<w:numbering xmlns:wpc="http://schemas.microsoft.com/office/word/2010/wordprocessingCanvas" xmlns:cx="http://schemas.microsoft.com/office/drawing/2014/chartex" xmlns:cx1="http://schemas.microsoft.com/office/drawing/2015/9/8/chartex" xmlns:cx2="http://schemas.microsoft.com/office/drawing/2015/10/21/chartex" xmlns:cx3="http://schemas.microsoft.com/office/drawing/2016/5/9/chartex" xmlns:cx4="http://schemas.microsoft.com/office/drawing/2016/5/10/chartex" xmlns:cx5="http://schemas.microsoft.com/office/drawing/2016/5/11/chartex" xmlns:cx6="http://schemas.microsoft.com/office/drawing/2016/5/12/chartex" xmlns:cx7="http://schemas.microsoft.com/office/drawing/2016/5/13/chartex" xmlns:cx8="http://schemas.microsoft.com/office/drawing/2016/5/14/chartex" xmlns:mc="http://schemas.openxmlformats.org/markup-compatibility/2006" xmlns:aink="http://schemas.microsoft.com/office/drawing/2016/ink" xmlns:am3d="http://schemas.microsoft.com/office/drawing/2017/model3d" xmlns:o="urn:schemas-microsoft-com:office:office" xmlns:r="http://schemas.openxmlformats.org/officeDocument/2006/relationships" xmlns:m="http://schemas.openxmlformats.org/officeDocument/2006/math" xmlns:v="urn:schemas-microsoft-com:vml" xmlns:wp14="http://schemas.microsoft.com/office/word/2010/wordprocessingDrawing" xmlns:wp="http://schemas.openxmlformats.org/drawingml/2006/wordprocessingDrawing" xmlns:w10="urn:schemas-microsoft-com:office:word" xmlns:w="http://schemas.openxmlformats.org/wordprocessingml/2006/main" xmlns:w14="http://schemas.microsoft.com/office/word/2010/wordml" xmlns:w15="http://schemas.microsoft.com/office/word/2012/wordml" xmlns:w16cex="http://schemas.microsoft.com/office/word/2018/wordml/cex" xmlns:w16cid="http://schemas.microsoft.com/office/word/2016/wordml/cid" xmlns:w16="http://schemas.microsoft.com/office/word/2018/wordml" xmlns:w16se="http://schemas.microsoft.com/office/word/2015/wordml/symex" xmlns:wpg="http://schemas.microsoft.com/office/word/2010/wordprocessingGroup" xmlns:wpi="http://schemas.microsoft.com/office/word/2010/wordprocessingInk" xmlns:wne="http://schemas.microsoft.com/office/word/2006/wordml" xmlns:wps="http://schemas.microsoft.com/office/word/2010/wordprocessingShape" mc:Ignorable="w14 w15 w16se w16cid w16 w16cex wp14">
   <w:abstractNum w:abstractNumId="0" w15:restartNumberingAfterBreak="0">
     <w:nsid w:val="03557B73"/>
     <w:multiLevelType w:val="hybridMultilevel"/>
@@ -8679,7 +7894,7 @@
 </file>
 
 <file path=word/styles.xml><?xml version="1.0" encoding="utf-8"?>
-<w:styles xmlns:mc="http://schemas.openxmlformats.org/markup-compatibility/2006" xmlns:r="http://schemas.openxmlformats.org/officeDocument/2006/relationships" xmlns:w="http://schemas.openxmlformats.org/wordprocessingml/2006/main" xmlns:w14="http://schemas.microsoft.com/office/word/2010/wordml" xmlns:w15="http://schemas.microsoft.com/office/word/2012/wordml" xmlns:w16se="http://schemas.microsoft.com/office/word/2015/wordml/symex" mc:Ignorable="w14 w15 w16se">
+<w:styles xmlns:mc="http://schemas.openxmlformats.org/markup-compatibility/2006" xmlns:r="http://schemas.openxmlformats.org/officeDocument/2006/relationships" xmlns:w="http://schemas.openxmlformats.org/wordprocessingml/2006/main" xmlns:w14="http://schemas.microsoft.com/office/word/2010/wordml" xmlns:w15="http://schemas.microsoft.com/office/word/2012/wordml" xmlns:w16cex="http://schemas.microsoft.com/office/word/2018/wordml/cex" xmlns:w16cid="http://schemas.microsoft.com/office/word/2016/wordml/cid" xmlns:w16="http://schemas.microsoft.com/office/word/2018/wordml" xmlns:w16se="http://schemas.microsoft.com/office/word/2015/wordml/symex" mc:Ignorable="w14 w15 w16se w16cid w16 w16cex">
   <w:docDefaults>
     <w:rPrDefault>
       <w:rPr>
@@ -8695,7 +7910,7 @@
       </w:pPr>
     </w:pPrDefault>
   </w:docDefaults>
-  <w:latentStyles w:defLockedState="0" w:defUIPriority="99" w:defSemiHidden="0" w:defUnhideWhenUsed="0" w:defQFormat="0" w:count="371">
+  <w:latentStyles w:defLockedState="0" w:defUIPriority="99" w:defSemiHidden="0" w:defUnhideWhenUsed="0" w:defQFormat="0" w:count="376">
     <w:lsdException w:name="Normal" w:uiPriority="0" w:qFormat="1"/>
     <w:lsdException w:name="heading 1" w:uiPriority="9" w:qFormat="1"/>
     <w:lsdException w:name="heading 2" w:semiHidden="1" w:uiPriority="9" w:unhideWhenUsed="1" w:qFormat="1"/>
@@ -9067,6 +8282,11 @@
     <w:lsdException w:name="List Table 5 Dark Accent 6" w:uiPriority="50"/>
     <w:lsdException w:name="List Table 6 Colorful Accent 6" w:uiPriority="51"/>
     <w:lsdException w:name="List Table 7 Colorful Accent 6" w:uiPriority="52"/>
+    <w:lsdException w:name="Mention" w:semiHidden="1" w:unhideWhenUsed="1"/>
+    <w:lsdException w:name="Smart Hyperlink" w:semiHidden="1" w:unhideWhenUsed="1"/>
+    <w:lsdException w:name="Hashtag" w:semiHidden="1" w:unhideWhenUsed="1"/>
+    <w:lsdException w:name="Unresolved Mention" w:semiHidden="1" w:unhideWhenUsed="1"/>
+    <w:lsdException w:name="Smart Link" w:semiHidden="1" w:unhideWhenUsed="1"/>
   </w:latentStyles>
   <w:style w:type="paragraph" w:default="1" w:styleId="Normale">
     <w:name w:val="Normal"/>

</xml_diff>

<commit_message>
Problem Statement spostato in deliverables
</commit_message>
<xml_diff>
--- a/Documentazione/Problem Statement.docx
+++ b/Documentazione/Problem Statement.docx
@@ -15,7 +15,13 @@
     </w:p>
     <w:p>
       <w:pPr>
+        <w:ind w:left="1440" w:firstLine="720"/>
         <w:jc w:val="right"/>
+        <w:rPr>
+          <w:lang w:val="en-US"/>
+        </w:rPr>
+      </w:pPr>
+      <w:r>
         <w:rPr>
           <w:rFonts w:ascii="Century Gothic" w:hAnsi="Century Gothic"/>
           <w:color w:val="2E5395"/>
@@ -23,24 +29,6 @@
           <w:szCs w:val="96"/>
           <w:lang w:val="en-US"/>
         </w:rPr>
-      </w:pPr>
-    </w:p>
-    <w:p>
-      <w:pPr>
-        <w:ind w:left="1440" w:firstLine="720"/>
-        <w:jc w:val="right"/>
-        <w:rPr>
-          <w:lang w:val="en-US"/>
-        </w:rPr>
-      </w:pPr>
-      <w:r>
-        <w:rPr>
-          <w:rFonts w:ascii="Century Gothic" w:hAnsi="Century Gothic"/>
-          <w:color w:val="2E5395"/>
-          <w:sz w:val="96"/>
-          <w:szCs w:val="96"/>
-          <w:lang w:val="en-US"/>
-        </w:rPr>
         <w:t>Problem Statement</w:t>
       </w:r>
     </w:p>
@@ -54,7 +42,6 @@
           <w:lang w:val="en-US"/>
         </w:rPr>
       </w:pPr>
-      <w:proofErr w:type="spellStart"/>
       <w:r>
         <w:rPr>
           <w:color w:val="2E5395"/>
@@ -62,20 +49,19 @@
           <w:szCs w:val="40"/>
           <w:lang w:val="en-US"/>
         </w:rPr>
-        <w:t>GameSquare</w:t>
-      </w:r>
-      <w:proofErr w:type="spellEnd"/>
-    </w:p>
-    <w:p>
-      <w:pPr>
-        <w:jc w:val="right"/>
+        <w:t xml:space="preserve">Progetto </w:t>
+      </w:r>
+      <w:proofErr w:type="spellStart"/>
+      <w:r>
         <w:rPr>
           <w:color w:val="2E5395"/>
           <w:sz w:val="40"/>
           <w:szCs w:val="40"/>
           <w:lang w:val="en-US"/>
         </w:rPr>
-      </w:pPr>
+        <w:t>GameSquare</w:t>
+      </w:r>
+      <w:proofErr w:type="spellEnd"/>
     </w:p>
     <w:p>
       <w:pPr>
@@ -90,7 +76,7 @@
     </w:p>
     <w:p>
       <w:pPr>
-        <w:jc w:val="right"/>
+        <w:jc w:val="center"/>
         <w:rPr>
           <w:color w:val="2E5395"/>
           <w:sz w:val="40"/>
@@ -98,17 +84,56 @@
           <w:lang w:val="en-US"/>
         </w:rPr>
       </w:pPr>
-    </w:p>
-    <w:p>
-      <w:pPr>
-        <w:jc w:val="right"/>
-        <w:rPr>
+      <w:r>
+        <w:rPr>
+          <w:noProof/>
           <w:color w:val="2E5395"/>
           <w:sz w:val="40"/>
           <w:szCs w:val="40"/>
           <w:lang w:val="en-US"/>
         </w:rPr>
-      </w:pPr>
+        <w:drawing>
+          <wp:inline distT="0" distB="0" distL="0" distR="0" wp14:anchorId="7B3F1A44" wp14:editId="21AE394F">
+            <wp:extent cx="4757411" cy="2924175"/>
+            <wp:effectExtent l="0" t="0" r="5715" b="0"/>
+            <wp:docPr id="1" name="Immagine 1"/>
+            <wp:cNvGraphicFramePr>
+              <a:graphicFrameLocks xmlns:a="http://schemas.openxmlformats.org/drawingml/2006/main" noChangeAspect="1"/>
+            </wp:cNvGraphicFramePr>
+            <a:graphic xmlns:a="http://schemas.openxmlformats.org/drawingml/2006/main">
+              <a:graphicData uri="http://schemas.openxmlformats.org/drawingml/2006/picture">
+                <pic:pic xmlns:pic="http://schemas.openxmlformats.org/drawingml/2006/picture">
+                  <pic:nvPicPr>
+                    <pic:cNvPr id="1" name="Immagine 1"/>
+                    <pic:cNvPicPr/>
+                  </pic:nvPicPr>
+                  <pic:blipFill>
+                    <a:blip r:embed="rId8" cstate="print">
+                      <a:extLst>
+                        <a:ext uri="{28A0092B-C50C-407E-A947-70E740481C1C}">
+                          <a14:useLocalDpi xmlns:a14="http://schemas.microsoft.com/office/drawing/2010/main" val="0"/>
+                        </a:ext>
+                      </a:extLst>
+                    </a:blip>
+                    <a:stretch>
+                      <a:fillRect/>
+                    </a:stretch>
+                  </pic:blipFill>
+                  <pic:spPr>
+                    <a:xfrm>
+                      <a:off x="0" y="0"/>
+                      <a:ext cx="4771014" cy="2932536"/>
+                    </a:xfrm>
+                    <a:prstGeom prst="rect">
+                      <a:avLst/>
+                    </a:prstGeom>
+                  </pic:spPr>
+                </pic:pic>
+              </a:graphicData>
+            </a:graphic>
+          </wp:inline>
+        </w:drawing>
+      </w:r>
     </w:p>
     <w:p>
       <w:pPr>
@@ -131,28 +156,24 @@
           <w:lang w:val="en-US"/>
         </w:rPr>
       </w:pPr>
-    </w:p>
-    <w:p>
-      <w:pPr>
-        <w:jc w:val="right"/>
+      <w:r>
         <w:rPr>
           <w:color w:val="2E5395"/>
           <w:sz w:val="40"/>
           <w:szCs w:val="40"/>
           <w:lang w:val="en-US"/>
         </w:rPr>
-      </w:pPr>
-    </w:p>
-    <w:p>
-      <w:pPr>
-        <w:jc w:val="right"/>
+        <w:t>Francesco Galasso</w:t>
+      </w:r>
+      <w:r>
         <w:rPr>
           <w:color w:val="2E5395"/>
           <w:sz w:val="40"/>
           <w:szCs w:val="40"/>
           <w:lang w:val="en-US"/>
         </w:rPr>
-      </w:pPr>
+        <w:t xml:space="preserve"> 0512105314</w:t>
+      </w:r>
     </w:p>
     <w:p>
       <w:pPr>
@@ -164,17 +185,17 @@
           <w:lang w:val="en-US"/>
         </w:rPr>
       </w:pPr>
-    </w:p>
-    <w:p>
-      <w:pPr>
-        <w:jc w:val="right"/>
+      <w:proofErr w:type="spellStart"/>
+      <w:r>
         <w:rPr>
           <w:color w:val="2E5395"/>
           <w:sz w:val="40"/>
           <w:szCs w:val="40"/>
           <w:lang w:val="en-US"/>
         </w:rPr>
-      </w:pPr>
+        <w:t>Cosimo</w:t>
+      </w:r>
+      <w:proofErr w:type="spellEnd"/>
       <w:r>
         <w:rPr>
           <w:color w:val="2E5395"/>
@@ -182,20 +203,17 @@
           <w:szCs w:val="40"/>
           <w:lang w:val="en-US"/>
         </w:rPr>
-        <w:t>Francesco Galasso</w:t>
-      </w:r>
-    </w:p>
-    <w:p>
-      <w:pPr>
-        <w:jc w:val="right"/>
+        <w:t xml:space="preserve"> Botticelli</w:t>
+      </w:r>
+      <w:r>
         <w:rPr>
           <w:color w:val="2E5395"/>
           <w:sz w:val="40"/>
           <w:szCs w:val="40"/>
           <w:lang w:val="en-US"/>
         </w:rPr>
-      </w:pPr>
-      <w:proofErr w:type="spellStart"/>
+        <w:t xml:space="preserve"> </w:t>
+      </w:r>
       <w:r>
         <w:rPr>
           <w:color w:val="2E5395"/>
@@ -203,30 +221,30 @@
           <w:szCs w:val="40"/>
           <w:lang w:val="en-US"/>
         </w:rPr>
-        <w:t>Cosimo</w:t>
-      </w:r>
-      <w:proofErr w:type="spellEnd"/>
-      <w:r>
+        <w:t>0515105460</w:t>
+      </w:r>
+    </w:p>
+    <w:p>
+      <w:pPr>
+        <w:jc w:val="right"/>
         <w:rPr>
           <w:color w:val="2E5395"/>
           <w:sz w:val="40"/>
           <w:szCs w:val="40"/>
           <w:lang w:val="en-US"/>
         </w:rPr>
-        <w:t xml:space="preserve"> Botticelli</w:t>
-      </w:r>
-    </w:p>
-    <w:p>
-      <w:pPr>
-        <w:jc w:val="right"/>
+      </w:pPr>
+      <w:proofErr w:type="spellStart"/>
+      <w:r>
         <w:rPr>
           <w:color w:val="2E5395"/>
           <w:sz w:val="40"/>
           <w:szCs w:val="40"/>
           <w:lang w:val="en-US"/>
         </w:rPr>
-      </w:pPr>
-      <w:proofErr w:type="spellStart"/>
+        <w:t>Aniello</w:t>
+      </w:r>
+      <w:proofErr w:type="spellEnd"/>
       <w:r>
         <w:rPr>
           <w:color w:val="2E5395"/>
@@ -234,9 +252,9 @@
           <w:szCs w:val="40"/>
           <w:lang w:val="en-US"/>
         </w:rPr>
-        <w:t>Aniello</w:t>
-      </w:r>
-      <w:proofErr w:type="spellEnd"/>
+        <w:t xml:space="preserve"> Pio La </w:t>
+      </w:r>
+      <w:proofErr w:type="spellStart"/>
       <w:r>
         <w:rPr>
           <w:color w:val="2E5395"/>
@@ -244,9 +262,9 @@
           <w:szCs w:val="40"/>
           <w:lang w:val="en-US"/>
         </w:rPr>
-        <w:t xml:space="preserve"> Pio La </w:t>
-      </w:r>
-      <w:proofErr w:type="spellStart"/>
+        <w:t>Pietra</w:t>
+      </w:r>
+      <w:proofErr w:type="spellEnd"/>
       <w:r>
         <w:rPr>
           <w:color w:val="2E5395"/>
@@ -254,9 +272,8 @@
           <w:szCs w:val="40"/>
           <w:lang w:val="en-US"/>
         </w:rPr>
-        <w:t>Pietra</w:t>
-      </w:r>
-      <w:proofErr w:type="spellEnd"/>
+        <w:t xml:space="preserve"> 0512105716</w:t>
+      </w:r>
     </w:p>
     <w:p>
       <w:pPr>
@@ -298,8 +315,8 @@
           <w:bCs/>
         </w:rPr>
         <w:sectPr>
-          <w:headerReference w:type="default" r:id="rId8"/>
-          <w:footerReference w:type="default" r:id="rId9"/>
+          <w:headerReference w:type="default" r:id="rId9"/>
+          <w:footerReference w:type="default" r:id="rId10"/>
           <w:pgSz w:w="11906" w:h="16838"/>
           <w:pgMar w:top="720" w:right="720" w:bottom="720" w:left="720" w:header="708" w:footer="708" w:gutter="0"/>
           <w:cols w:space="708"/>
@@ -307,22 +324,1204 @@
         </w:sectPr>
       </w:pPr>
     </w:p>
+    <w:bookmarkStart w:id="0" w:name="_Toc66265951" w:displacedByCustomXml="next"/>
+    <w:bookmarkStart w:id="1" w:name="_Toc24590016" w:displacedByCustomXml="next"/>
+    <w:sdt>
+      <w:sdtPr>
+        <w:id w:val="-921718603"/>
+        <w:docPartObj>
+          <w:docPartGallery w:val="Table of Contents"/>
+          <w:docPartUnique/>
+        </w:docPartObj>
+      </w:sdtPr>
+      <w:sdtEndPr>
+        <w:rPr>
+          <w:rFonts w:asciiTheme="minorHAnsi" w:eastAsiaTheme="minorHAnsi" w:hAnsiTheme="minorHAnsi" w:cstheme="minorBidi"/>
+          <w:b/>
+          <w:bCs/>
+          <w:color w:val="auto"/>
+          <w:sz w:val="22"/>
+          <w:szCs w:val="22"/>
+          <w:lang w:val="en-GB" w:eastAsia="en-US"/>
+        </w:rPr>
+      </w:sdtEndPr>
+      <w:sdtContent>
+        <w:p>
+          <w:pPr>
+            <w:pStyle w:val="Titolosommario"/>
+          </w:pPr>
+          <w:r>
+            <w:t>Sommario</w:t>
+          </w:r>
+        </w:p>
+        <w:p>
+          <w:pPr>
+            <w:pStyle w:val="Sommario1"/>
+            <w:tabs>
+              <w:tab w:val="right" w:leader="dot" w:pos="10456"/>
+            </w:tabs>
+            <w:rPr>
+              <w:noProof/>
+            </w:rPr>
+          </w:pPr>
+          <w:r>
+            <w:fldChar w:fldCharType="begin"/>
+          </w:r>
+          <w:r>
+            <w:instrText xml:space="preserve"> TOC \o "1-3" \h \z \u </w:instrText>
+          </w:r>
+          <w:r>
+            <w:fldChar w:fldCharType="separate"/>
+          </w:r>
+          <w:hyperlink w:anchor="_Toc74646053" w:history="1">
+            <w:r>
+              <w:rPr>
+                <w:rStyle w:val="Collegamentoipertestuale"/>
+                <w:noProof/>
+              </w:rPr>
+              <w:t>1. Problema</w:t>
+            </w:r>
+            <w:r>
+              <w:rPr>
+                <w:noProof/>
+                <w:webHidden/>
+              </w:rPr>
+              <w:tab/>
+            </w:r>
+            <w:r>
+              <w:rPr>
+                <w:noProof/>
+                <w:webHidden/>
+              </w:rPr>
+              <w:fldChar w:fldCharType="begin"/>
+            </w:r>
+            <w:r>
+              <w:rPr>
+                <w:noProof/>
+                <w:webHidden/>
+              </w:rPr>
+              <w:instrText xml:space="preserve"> PAGEREF _Toc74646053 \h </w:instrText>
+            </w:r>
+            <w:r>
+              <w:rPr>
+                <w:noProof/>
+                <w:webHidden/>
+              </w:rPr>
+            </w:r>
+            <w:r>
+              <w:rPr>
+                <w:noProof/>
+                <w:webHidden/>
+              </w:rPr>
+              <w:fldChar w:fldCharType="separate"/>
+            </w:r>
+            <w:r>
+              <w:rPr>
+                <w:noProof/>
+                <w:webHidden/>
+              </w:rPr>
+              <w:t>3</w:t>
+            </w:r>
+            <w:r>
+              <w:rPr>
+                <w:noProof/>
+                <w:webHidden/>
+              </w:rPr>
+              <w:fldChar w:fldCharType="end"/>
+            </w:r>
+          </w:hyperlink>
+        </w:p>
+        <w:p>
+          <w:pPr>
+            <w:pStyle w:val="Sommario2"/>
+            <w:tabs>
+              <w:tab w:val="right" w:leader="dot" w:pos="10456"/>
+            </w:tabs>
+            <w:rPr>
+              <w:noProof/>
+            </w:rPr>
+          </w:pPr>
+          <w:hyperlink w:anchor="_Toc74646054" w:history="1">
+            <w:r>
+              <w:rPr>
+                <w:rStyle w:val="Collegamentoipertestuale"/>
+                <w:rFonts w:cstheme="minorHAnsi"/>
+                <w:b/>
+                <w:bCs/>
+                <w:noProof/>
+              </w:rPr>
+              <w:t>Obiettivi e criteri di successo</w:t>
+            </w:r>
+            <w:r>
+              <w:rPr>
+                <w:noProof/>
+                <w:webHidden/>
+              </w:rPr>
+              <w:tab/>
+            </w:r>
+            <w:r>
+              <w:rPr>
+                <w:noProof/>
+                <w:webHidden/>
+              </w:rPr>
+              <w:fldChar w:fldCharType="begin"/>
+            </w:r>
+            <w:r>
+              <w:rPr>
+                <w:noProof/>
+                <w:webHidden/>
+              </w:rPr>
+              <w:instrText xml:space="preserve"> PAGEREF _Toc74646054 \h </w:instrText>
+            </w:r>
+            <w:r>
+              <w:rPr>
+                <w:noProof/>
+                <w:webHidden/>
+              </w:rPr>
+            </w:r>
+            <w:r>
+              <w:rPr>
+                <w:noProof/>
+                <w:webHidden/>
+              </w:rPr>
+              <w:fldChar w:fldCharType="separate"/>
+            </w:r>
+            <w:r>
+              <w:rPr>
+                <w:noProof/>
+                <w:webHidden/>
+              </w:rPr>
+              <w:t>3</w:t>
+            </w:r>
+            <w:r>
+              <w:rPr>
+                <w:noProof/>
+                <w:webHidden/>
+              </w:rPr>
+              <w:fldChar w:fldCharType="end"/>
+            </w:r>
+          </w:hyperlink>
+        </w:p>
+        <w:p>
+          <w:pPr>
+            <w:pStyle w:val="Sommario1"/>
+            <w:tabs>
+              <w:tab w:val="right" w:leader="dot" w:pos="10456"/>
+            </w:tabs>
+            <w:rPr>
+              <w:noProof/>
+            </w:rPr>
+          </w:pPr>
+          <w:hyperlink w:anchor="_Toc74646055" w:history="1">
+            <w:r>
+              <w:rPr>
+                <w:rStyle w:val="Collegamentoipertestuale"/>
+                <w:noProof/>
+              </w:rPr>
+              <w:t>2. Proposta</w:t>
+            </w:r>
+            <w:r>
+              <w:rPr>
+                <w:noProof/>
+                <w:webHidden/>
+              </w:rPr>
+              <w:tab/>
+            </w:r>
+            <w:r>
+              <w:rPr>
+                <w:noProof/>
+                <w:webHidden/>
+              </w:rPr>
+              <w:fldChar w:fldCharType="begin"/>
+            </w:r>
+            <w:r>
+              <w:rPr>
+                <w:noProof/>
+                <w:webHidden/>
+              </w:rPr>
+              <w:instrText xml:space="preserve"> PAGEREF _Toc74646055 \h </w:instrText>
+            </w:r>
+            <w:r>
+              <w:rPr>
+                <w:noProof/>
+                <w:webHidden/>
+              </w:rPr>
+            </w:r>
+            <w:r>
+              <w:rPr>
+                <w:noProof/>
+                <w:webHidden/>
+              </w:rPr>
+              <w:fldChar w:fldCharType="separate"/>
+            </w:r>
+            <w:r>
+              <w:rPr>
+                <w:noProof/>
+                <w:webHidden/>
+              </w:rPr>
+              <w:t>3</w:t>
+            </w:r>
+            <w:r>
+              <w:rPr>
+                <w:noProof/>
+                <w:webHidden/>
+              </w:rPr>
+              <w:fldChar w:fldCharType="end"/>
+            </w:r>
+          </w:hyperlink>
+        </w:p>
+        <w:p>
+          <w:pPr>
+            <w:pStyle w:val="Sommario1"/>
+            <w:tabs>
+              <w:tab w:val="right" w:leader="dot" w:pos="10456"/>
+            </w:tabs>
+            <w:rPr>
+              <w:noProof/>
+            </w:rPr>
+          </w:pPr>
+          <w:hyperlink w:anchor="_Toc74646056" w:history="1">
+            <w:r>
+              <w:rPr>
+                <w:rStyle w:val="Collegamentoipertestuale"/>
+                <w:noProof/>
+              </w:rPr>
+              <w:t>3. Scenari</w:t>
+            </w:r>
+            <w:r>
+              <w:rPr>
+                <w:noProof/>
+                <w:webHidden/>
+              </w:rPr>
+              <w:tab/>
+            </w:r>
+            <w:r>
+              <w:rPr>
+                <w:noProof/>
+                <w:webHidden/>
+              </w:rPr>
+              <w:fldChar w:fldCharType="begin"/>
+            </w:r>
+            <w:r>
+              <w:rPr>
+                <w:noProof/>
+                <w:webHidden/>
+              </w:rPr>
+              <w:instrText xml:space="preserve"> PAGEREF _Toc74646056 \h </w:instrText>
+            </w:r>
+            <w:r>
+              <w:rPr>
+                <w:noProof/>
+                <w:webHidden/>
+              </w:rPr>
+            </w:r>
+            <w:r>
+              <w:rPr>
+                <w:noProof/>
+                <w:webHidden/>
+              </w:rPr>
+              <w:fldChar w:fldCharType="separate"/>
+            </w:r>
+            <w:r>
+              <w:rPr>
+                <w:noProof/>
+                <w:webHidden/>
+              </w:rPr>
+              <w:t>4</w:t>
+            </w:r>
+            <w:r>
+              <w:rPr>
+                <w:noProof/>
+                <w:webHidden/>
+              </w:rPr>
+              <w:fldChar w:fldCharType="end"/>
+            </w:r>
+          </w:hyperlink>
+        </w:p>
+        <w:p>
+          <w:pPr>
+            <w:pStyle w:val="Sommario1"/>
+            <w:tabs>
+              <w:tab w:val="right" w:leader="dot" w:pos="10456"/>
+            </w:tabs>
+            <w:rPr>
+              <w:noProof/>
+            </w:rPr>
+          </w:pPr>
+          <w:hyperlink w:anchor="_Toc74646057" w:history="1">
+            <w:r>
+              <w:rPr>
+                <w:rStyle w:val="Collegamentoipertestuale"/>
+                <w:noProof/>
+              </w:rPr>
+              <w:t>4. Requisiti</w:t>
+            </w:r>
+            <w:r>
+              <w:rPr>
+                <w:noProof/>
+                <w:webHidden/>
+              </w:rPr>
+              <w:tab/>
+            </w:r>
+            <w:r>
+              <w:rPr>
+                <w:noProof/>
+                <w:webHidden/>
+              </w:rPr>
+              <w:fldChar w:fldCharType="begin"/>
+            </w:r>
+            <w:r>
+              <w:rPr>
+                <w:noProof/>
+                <w:webHidden/>
+              </w:rPr>
+              <w:instrText xml:space="preserve"> PAGEREF _Toc74646057 \h </w:instrText>
+            </w:r>
+            <w:r>
+              <w:rPr>
+                <w:noProof/>
+                <w:webHidden/>
+              </w:rPr>
+            </w:r>
+            <w:r>
+              <w:rPr>
+                <w:noProof/>
+                <w:webHidden/>
+              </w:rPr>
+              <w:fldChar w:fldCharType="separate"/>
+            </w:r>
+            <w:r>
+              <w:rPr>
+                <w:noProof/>
+                <w:webHidden/>
+              </w:rPr>
+              <w:t>6</w:t>
+            </w:r>
+            <w:r>
+              <w:rPr>
+                <w:noProof/>
+                <w:webHidden/>
+              </w:rPr>
+              <w:fldChar w:fldCharType="end"/>
+            </w:r>
+          </w:hyperlink>
+        </w:p>
+        <w:p>
+          <w:pPr>
+            <w:pStyle w:val="Sommario3"/>
+            <w:tabs>
+              <w:tab w:val="right" w:leader="dot" w:pos="10456"/>
+            </w:tabs>
+            <w:rPr>
+              <w:noProof/>
+            </w:rPr>
+          </w:pPr>
+          <w:hyperlink w:anchor="_Toc74646058" w:history="1">
+            <w:r>
+              <w:rPr>
+                <w:rStyle w:val="Collegamentoipertestuale"/>
+                <w:rFonts w:ascii="Garamond" w:hAnsi="Garamond"/>
+                <w:b/>
+                <w:noProof/>
+              </w:rPr>
+              <w:t>RF_AUT: AUTENTICAZIONE</w:t>
+            </w:r>
+            <w:r>
+              <w:rPr>
+                <w:noProof/>
+                <w:webHidden/>
+              </w:rPr>
+              <w:tab/>
+            </w:r>
+            <w:r>
+              <w:rPr>
+                <w:noProof/>
+                <w:webHidden/>
+              </w:rPr>
+              <w:fldChar w:fldCharType="begin"/>
+            </w:r>
+            <w:r>
+              <w:rPr>
+                <w:noProof/>
+                <w:webHidden/>
+              </w:rPr>
+              <w:instrText xml:space="preserve"> PAGEREF _Toc74646058 \h </w:instrText>
+            </w:r>
+            <w:r>
+              <w:rPr>
+                <w:noProof/>
+                <w:webHidden/>
+              </w:rPr>
+            </w:r>
+            <w:r>
+              <w:rPr>
+                <w:noProof/>
+                <w:webHidden/>
+              </w:rPr>
+              <w:fldChar w:fldCharType="separate"/>
+            </w:r>
+            <w:r>
+              <w:rPr>
+                <w:noProof/>
+                <w:webHidden/>
+              </w:rPr>
+              <w:t>6</w:t>
+            </w:r>
+            <w:r>
+              <w:rPr>
+                <w:noProof/>
+                <w:webHidden/>
+              </w:rPr>
+              <w:fldChar w:fldCharType="end"/>
+            </w:r>
+          </w:hyperlink>
+        </w:p>
+        <w:p>
+          <w:pPr>
+            <w:pStyle w:val="Sommario3"/>
+            <w:tabs>
+              <w:tab w:val="right" w:leader="dot" w:pos="10456"/>
+            </w:tabs>
+            <w:rPr>
+              <w:noProof/>
+            </w:rPr>
+          </w:pPr>
+          <w:hyperlink w:anchor="_Toc74646059" w:history="1">
+            <w:r>
+              <w:rPr>
+                <w:rStyle w:val="Collegamentoipertestuale"/>
+                <w:rFonts w:ascii="Garamond" w:hAnsi="Garamond"/>
+                <w:b/>
+                <w:noProof/>
+              </w:rPr>
+              <w:t>RF_USER: CONTRIBUTI UTENTE</w:t>
+            </w:r>
+            <w:r>
+              <w:rPr>
+                <w:noProof/>
+                <w:webHidden/>
+              </w:rPr>
+              <w:tab/>
+            </w:r>
+            <w:r>
+              <w:rPr>
+                <w:noProof/>
+                <w:webHidden/>
+              </w:rPr>
+              <w:fldChar w:fldCharType="begin"/>
+            </w:r>
+            <w:r>
+              <w:rPr>
+                <w:noProof/>
+                <w:webHidden/>
+              </w:rPr>
+              <w:instrText xml:space="preserve"> PAGEREF _Toc74646059 \h </w:instrText>
+            </w:r>
+            <w:r>
+              <w:rPr>
+                <w:noProof/>
+                <w:webHidden/>
+              </w:rPr>
+            </w:r>
+            <w:r>
+              <w:rPr>
+                <w:noProof/>
+                <w:webHidden/>
+              </w:rPr>
+              <w:fldChar w:fldCharType="separate"/>
+            </w:r>
+            <w:r>
+              <w:rPr>
+                <w:noProof/>
+                <w:webHidden/>
+              </w:rPr>
+              <w:t>6</w:t>
+            </w:r>
+            <w:r>
+              <w:rPr>
+                <w:noProof/>
+                <w:webHidden/>
+              </w:rPr>
+              <w:fldChar w:fldCharType="end"/>
+            </w:r>
+          </w:hyperlink>
+        </w:p>
+        <w:p>
+          <w:pPr>
+            <w:pStyle w:val="Sommario3"/>
+            <w:tabs>
+              <w:tab w:val="right" w:leader="dot" w:pos="10456"/>
+            </w:tabs>
+            <w:rPr>
+              <w:noProof/>
+            </w:rPr>
+          </w:pPr>
+          <w:hyperlink w:anchor="_Toc74646060" w:history="1">
+            <w:r>
+              <w:rPr>
+                <w:rStyle w:val="Collegamentoipertestuale"/>
+                <w:rFonts w:ascii="Garamond" w:hAnsi="Garamond"/>
+                <w:b/>
+                <w:noProof/>
+              </w:rPr>
+              <w:t>RF_NAV: NAVIGAZIONE</w:t>
+            </w:r>
+            <w:r>
+              <w:rPr>
+                <w:noProof/>
+                <w:webHidden/>
+              </w:rPr>
+              <w:tab/>
+            </w:r>
+            <w:r>
+              <w:rPr>
+                <w:noProof/>
+                <w:webHidden/>
+              </w:rPr>
+              <w:fldChar w:fldCharType="begin"/>
+            </w:r>
+            <w:r>
+              <w:rPr>
+                <w:noProof/>
+                <w:webHidden/>
+              </w:rPr>
+              <w:instrText xml:space="preserve"> PAGEREF _Toc74646060 \h </w:instrText>
+            </w:r>
+            <w:r>
+              <w:rPr>
+                <w:noProof/>
+                <w:webHidden/>
+              </w:rPr>
+            </w:r>
+            <w:r>
+              <w:rPr>
+                <w:noProof/>
+                <w:webHidden/>
+              </w:rPr>
+              <w:fldChar w:fldCharType="separate"/>
+            </w:r>
+            <w:r>
+              <w:rPr>
+                <w:noProof/>
+                <w:webHidden/>
+              </w:rPr>
+              <w:t>6</w:t>
+            </w:r>
+            <w:r>
+              <w:rPr>
+                <w:noProof/>
+                <w:webHidden/>
+              </w:rPr>
+              <w:fldChar w:fldCharType="end"/>
+            </w:r>
+          </w:hyperlink>
+        </w:p>
+        <w:p>
+          <w:pPr>
+            <w:pStyle w:val="Sommario3"/>
+            <w:tabs>
+              <w:tab w:val="right" w:leader="dot" w:pos="10456"/>
+            </w:tabs>
+            <w:rPr>
+              <w:noProof/>
+            </w:rPr>
+          </w:pPr>
+          <w:hyperlink w:anchor="_Toc74646061" w:history="1">
+            <w:r>
+              <w:rPr>
+                <w:rStyle w:val="Collegamentoipertestuale"/>
+                <w:rFonts w:ascii="Garamond" w:hAnsi="Garamond"/>
+                <w:b/>
+                <w:noProof/>
+              </w:rPr>
+              <w:t>RF_ADMIN: AMMINISTRAZIONE</w:t>
+            </w:r>
+            <w:r>
+              <w:rPr>
+                <w:noProof/>
+                <w:webHidden/>
+              </w:rPr>
+              <w:tab/>
+            </w:r>
+            <w:r>
+              <w:rPr>
+                <w:noProof/>
+                <w:webHidden/>
+              </w:rPr>
+              <w:fldChar w:fldCharType="begin"/>
+            </w:r>
+            <w:r>
+              <w:rPr>
+                <w:noProof/>
+                <w:webHidden/>
+              </w:rPr>
+              <w:instrText xml:space="preserve"> PAGEREF _Toc74646061 \h </w:instrText>
+            </w:r>
+            <w:r>
+              <w:rPr>
+                <w:noProof/>
+                <w:webHidden/>
+              </w:rPr>
+            </w:r>
+            <w:r>
+              <w:rPr>
+                <w:noProof/>
+                <w:webHidden/>
+              </w:rPr>
+              <w:fldChar w:fldCharType="separate"/>
+            </w:r>
+            <w:r>
+              <w:rPr>
+                <w:noProof/>
+                <w:webHidden/>
+              </w:rPr>
+              <w:t>7</w:t>
+            </w:r>
+            <w:r>
+              <w:rPr>
+                <w:noProof/>
+                <w:webHidden/>
+              </w:rPr>
+              <w:fldChar w:fldCharType="end"/>
+            </w:r>
+          </w:hyperlink>
+        </w:p>
+        <w:p>
+          <w:pPr>
+            <w:pStyle w:val="Sommario3"/>
+            <w:tabs>
+              <w:tab w:val="right" w:leader="dot" w:pos="10456"/>
+            </w:tabs>
+            <w:rPr>
+              <w:noProof/>
+            </w:rPr>
+          </w:pPr>
+          <w:hyperlink w:anchor="_Toc74646062" w:history="1">
+            <w:r>
+              <w:rPr>
+                <w:rStyle w:val="Collegamentoipertestuale"/>
+                <w:rFonts w:ascii="Garamond" w:hAnsi="Garamond"/>
+                <w:b/>
+                <w:noProof/>
+              </w:rPr>
+              <w:t>4.2.1 Usabilità</w:t>
+            </w:r>
+            <w:r>
+              <w:rPr>
+                <w:noProof/>
+                <w:webHidden/>
+              </w:rPr>
+              <w:tab/>
+            </w:r>
+            <w:r>
+              <w:rPr>
+                <w:noProof/>
+                <w:webHidden/>
+              </w:rPr>
+              <w:fldChar w:fldCharType="begin"/>
+            </w:r>
+            <w:r>
+              <w:rPr>
+                <w:noProof/>
+                <w:webHidden/>
+              </w:rPr>
+              <w:instrText xml:space="preserve"> PAGEREF _Toc74646062 \h </w:instrText>
+            </w:r>
+            <w:r>
+              <w:rPr>
+                <w:noProof/>
+                <w:webHidden/>
+              </w:rPr>
+            </w:r>
+            <w:r>
+              <w:rPr>
+                <w:noProof/>
+                <w:webHidden/>
+              </w:rPr>
+              <w:fldChar w:fldCharType="separate"/>
+            </w:r>
+            <w:r>
+              <w:rPr>
+                <w:noProof/>
+                <w:webHidden/>
+              </w:rPr>
+              <w:t>7</w:t>
+            </w:r>
+            <w:r>
+              <w:rPr>
+                <w:noProof/>
+                <w:webHidden/>
+              </w:rPr>
+              <w:fldChar w:fldCharType="end"/>
+            </w:r>
+          </w:hyperlink>
+        </w:p>
+        <w:p>
+          <w:pPr>
+            <w:pStyle w:val="Sommario3"/>
+            <w:tabs>
+              <w:tab w:val="right" w:leader="dot" w:pos="10456"/>
+            </w:tabs>
+            <w:rPr>
+              <w:noProof/>
+            </w:rPr>
+          </w:pPr>
+          <w:hyperlink w:anchor="_Toc74646063" w:history="1">
+            <w:r>
+              <w:rPr>
+                <w:rStyle w:val="Collegamentoipertestuale"/>
+                <w:rFonts w:ascii="Garamond" w:hAnsi="Garamond"/>
+                <w:b/>
+                <w:noProof/>
+              </w:rPr>
+              <w:t>4.2.2 Affidabilità</w:t>
+            </w:r>
+            <w:r>
+              <w:rPr>
+                <w:noProof/>
+                <w:webHidden/>
+              </w:rPr>
+              <w:tab/>
+            </w:r>
+            <w:r>
+              <w:rPr>
+                <w:noProof/>
+                <w:webHidden/>
+              </w:rPr>
+              <w:fldChar w:fldCharType="begin"/>
+            </w:r>
+            <w:r>
+              <w:rPr>
+                <w:noProof/>
+                <w:webHidden/>
+              </w:rPr>
+              <w:instrText xml:space="preserve"> PAGEREF _Toc74646063 \h </w:instrText>
+            </w:r>
+            <w:r>
+              <w:rPr>
+                <w:noProof/>
+                <w:webHidden/>
+              </w:rPr>
+            </w:r>
+            <w:r>
+              <w:rPr>
+                <w:noProof/>
+                <w:webHidden/>
+              </w:rPr>
+              <w:fldChar w:fldCharType="separate"/>
+            </w:r>
+            <w:r>
+              <w:rPr>
+                <w:noProof/>
+                <w:webHidden/>
+              </w:rPr>
+              <w:t>7</w:t>
+            </w:r>
+            <w:r>
+              <w:rPr>
+                <w:noProof/>
+                <w:webHidden/>
+              </w:rPr>
+              <w:fldChar w:fldCharType="end"/>
+            </w:r>
+          </w:hyperlink>
+        </w:p>
+        <w:p>
+          <w:pPr>
+            <w:pStyle w:val="Sommario3"/>
+            <w:tabs>
+              <w:tab w:val="right" w:leader="dot" w:pos="10456"/>
+            </w:tabs>
+            <w:rPr>
+              <w:noProof/>
+            </w:rPr>
+          </w:pPr>
+          <w:hyperlink w:anchor="_Toc74646064" w:history="1">
+            <w:r>
+              <w:rPr>
+                <w:rStyle w:val="Collegamentoipertestuale"/>
+                <w:rFonts w:ascii="Garamond" w:hAnsi="Garamond"/>
+                <w:b/>
+                <w:noProof/>
+              </w:rPr>
+              <w:t>4.2.3 Prestazioni</w:t>
+            </w:r>
+            <w:r>
+              <w:rPr>
+                <w:noProof/>
+                <w:webHidden/>
+              </w:rPr>
+              <w:tab/>
+            </w:r>
+            <w:r>
+              <w:rPr>
+                <w:noProof/>
+                <w:webHidden/>
+              </w:rPr>
+              <w:fldChar w:fldCharType="begin"/>
+            </w:r>
+            <w:r>
+              <w:rPr>
+                <w:noProof/>
+                <w:webHidden/>
+              </w:rPr>
+              <w:instrText xml:space="preserve"> PAGEREF _Toc74646064 \h </w:instrText>
+            </w:r>
+            <w:r>
+              <w:rPr>
+                <w:noProof/>
+                <w:webHidden/>
+              </w:rPr>
+            </w:r>
+            <w:r>
+              <w:rPr>
+                <w:noProof/>
+                <w:webHidden/>
+              </w:rPr>
+              <w:fldChar w:fldCharType="separate"/>
+            </w:r>
+            <w:r>
+              <w:rPr>
+                <w:noProof/>
+                <w:webHidden/>
+              </w:rPr>
+              <w:t>7</w:t>
+            </w:r>
+            <w:r>
+              <w:rPr>
+                <w:noProof/>
+                <w:webHidden/>
+              </w:rPr>
+              <w:fldChar w:fldCharType="end"/>
+            </w:r>
+          </w:hyperlink>
+        </w:p>
+        <w:p>
+          <w:pPr>
+            <w:pStyle w:val="Sommario3"/>
+            <w:tabs>
+              <w:tab w:val="right" w:leader="dot" w:pos="10456"/>
+            </w:tabs>
+            <w:rPr>
+              <w:noProof/>
+            </w:rPr>
+          </w:pPr>
+          <w:hyperlink w:anchor="_Toc74646065" w:history="1">
+            <w:r>
+              <w:rPr>
+                <w:rStyle w:val="Collegamentoipertestuale"/>
+                <w:rFonts w:ascii="Garamond" w:hAnsi="Garamond"/>
+                <w:b/>
+                <w:noProof/>
+              </w:rPr>
+              <w:t>4.2.4 Manutenibilità</w:t>
+            </w:r>
+            <w:r>
+              <w:rPr>
+                <w:noProof/>
+                <w:webHidden/>
+              </w:rPr>
+              <w:tab/>
+            </w:r>
+            <w:r>
+              <w:rPr>
+                <w:noProof/>
+                <w:webHidden/>
+              </w:rPr>
+              <w:fldChar w:fldCharType="begin"/>
+            </w:r>
+            <w:r>
+              <w:rPr>
+                <w:noProof/>
+                <w:webHidden/>
+              </w:rPr>
+              <w:instrText xml:space="preserve"> PAGEREF _Toc74646065 \h </w:instrText>
+            </w:r>
+            <w:r>
+              <w:rPr>
+                <w:noProof/>
+                <w:webHidden/>
+              </w:rPr>
+            </w:r>
+            <w:r>
+              <w:rPr>
+                <w:noProof/>
+                <w:webHidden/>
+              </w:rPr>
+              <w:fldChar w:fldCharType="separate"/>
+            </w:r>
+            <w:r>
+              <w:rPr>
+                <w:noProof/>
+                <w:webHidden/>
+              </w:rPr>
+              <w:t>7</w:t>
+            </w:r>
+            <w:r>
+              <w:rPr>
+                <w:noProof/>
+                <w:webHidden/>
+              </w:rPr>
+              <w:fldChar w:fldCharType="end"/>
+            </w:r>
+          </w:hyperlink>
+        </w:p>
+        <w:p>
+          <w:pPr>
+            <w:pStyle w:val="Sommario3"/>
+            <w:tabs>
+              <w:tab w:val="right" w:leader="dot" w:pos="10456"/>
+            </w:tabs>
+            <w:rPr>
+              <w:noProof/>
+            </w:rPr>
+          </w:pPr>
+          <w:hyperlink w:anchor="_Toc74646066" w:history="1">
+            <w:r>
+              <w:rPr>
+                <w:rStyle w:val="Collegamentoipertestuale"/>
+                <w:rFonts w:ascii="Garamond" w:hAnsi="Garamond"/>
+                <w:b/>
+                <w:noProof/>
+              </w:rPr>
+              <w:t>4.2.5 Implementazione</w:t>
+            </w:r>
+            <w:r>
+              <w:rPr>
+                <w:noProof/>
+                <w:webHidden/>
+              </w:rPr>
+              <w:tab/>
+            </w:r>
+            <w:r>
+              <w:rPr>
+                <w:noProof/>
+                <w:webHidden/>
+              </w:rPr>
+              <w:fldChar w:fldCharType="begin"/>
+            </w:r>
+            <w:r>
+              <w:rPr>
+                <w:noProof/>
+                <w:webHidden/>
+              </w:rPr>
+              <w:instrText xml:space="preserve"> PAGEREF _Toc74646066 \h </w:instrText>
+            </w:r>
+            <w:r>
+              <w:rPr>
+                <w:noProof/>
+                <w:webHidden/>
+              </w:rPr>
+            </w:r>
+            <w:r>
+              <w:rPr>
+                <w:noProof/>
+                <w:webHidden/>
+              </w:rPr>
+              <w:fldChar w:fldCharType="separate"/>
+            </w:r>
+            <w:r>
+              <w:rPr>
+                <w:noProof/>
+                <w:webHidden/>
+              </w:rPr>
+              <w:t>8</w:t>
+            </w:r>
+            <w:r>
+              <w:rPr>
+                <w:noProof/>
+                <w:webHidden/>
+              </w:rPr>
+              <w:fldChar w:fldCharType="end"/>
+            </w:r>
+          </w:hyperlink>
+        </w:p>
+        <w:p>
+          <w:pPr>
+            <w:pStyle w:val="Sommario3"/>
+            <w:tabs>
+              <w:tab w:val="right" w:leader="dot" w:pos="10456"/>
+            </w:tabs>
+            <w:rPr>
+              <w:noProof/>
+            </w:rPr>
+          </w:pPr>
+          <w:hyperlink w:anchor="_Toc74646067" w:history="1">
+            <w:r>
+              <w:rPr>
+                <w:rStyle w:val="Collegamentoipertestuale"/>
+                <w:rFonts w:ascii="Garamond" w:hAnsi="Garamond"/>
+                <w:b/>
+                <w:noProof/>
+              </w:rPr>
+              <w:t>4.2.6 Interfaccia</w:t>
+            </w:r>
+            <w:r>
+              <w:rPr>
+                <w:noProof/>
+                <w:webHidden/>
+              </w:rPr>
+              <w:tab/>
+            </w:r>
+            <w:r>
+              <w:rPr>
+                <w:noProof/>
+                <w:webHidden/>
+              </w:rPr>
+              <w:fldChar w:fldCharType="begin"/>
+            </w:r>
+            <w:r>
+              <w:rPr>
+                <w:noProof/>
+                <w:webHidden/>
+              </w:rPr>
+              <w:instrText xml:space="preserve"> PAGEREF _Toc74646067 \h </w:instrText>
+            </w:r>
+            <w:r>
+              <w:rPr>
+                <w:noProof/>
+                <w:webHidden/>
+              </w:rPr>
+            </w:r>
+            <w:r>
+              <w:rPr>
+                <w:noProof/>
+                <w:webHidden/>
+              </w:rPr>
+              <w:fldChar w:fldCharType="separate"/>
+            </w:r>
+            <w:r>
+              <w:rPr>
+                <w:noProof/>
+                <w:webHidden/>
+              </w:rPr>
+              <w:t>8</w:t>
+            </w:r>
+            <w:r>
+              <w:rPr>
+                <w:noProof/>
+                <w:webHidden/>
+              </w:rPr>
+              <w:fldChar w:fldCharType="end"/>
+            </w:r>
+          </w:hyperlink>
+        </w:p>
+        <w:p>
+          <w:pPr>
+            <w:pStyle w:val="Sommario3"/>
+            <w:tabs>
+              <w:tab w:val="right" w:leader="dot" w:pos="10456"/>
+            </w:tabs>
+            <w:rPr>
+              <w:noProof/>
+            </w:rPr>
+          </w:pPr>
+          <w:hyperlink w:anchor="_Toc74646068" w:history="1">
+            <w:r>
+              <w:rPr>
+                <w:rStyle w:val="Collegamentoipertestuale"/>
+                <w:rFonts w:ascii="Garamond" w:hAnsi="Garamond"/>
+                <w:b/>
+                <w:noProof/>
+              </w:rPr>
+              <w:t>4.2.7 Packaging</w:t>
+            </w:r>
+            <w:r>
+              <w:rPr>
+                <w:noProof/>
+                <w:webHidden/>
+              </w:rPr>
+              <w:tab/>
+            </w:r>
+            <w:r>
+              <w:rPr>
+                <w:noProof/>
+                <w:webHidden/>
+              </w:rPr>
+              <w:fldChar w:fldCharType="begin"/>
+            </w:r>
+            <w:r>
+              <w:rPr>
+                <w:noProof/>
+                <w:webHidden/>
+              </w:rPr>
+              <w:instrText xml:space="preserve"> PAGEREF _Toc74646068 \h </w:instrText>
+            </w:r>
+            <w:r>
+              <w:rPr>
+                <w:noProof/>
+                <w:webHidden/>
+              </w:rPr>
+            </w:r>
+            <w:r>
+              <w:rPr>
+                <w:noProof/>
+                <w:webHidden/>
+              </w:rPr>
+              <w:fldChar w:fldCharType="separate"/>
+            </w:r>
+            <w:r>
+              <w:rPr>
+                <w:noProof/>
+                <w:webHidden/>
+              </w:rPr>
+              <w:t>8</w:t>
+            </w:r>
+            <w:r>
+              <w:rPr>
+                <w:noProof/>
+                <w:webHidden/>
+              </w:rPr>
+              <w:fldChar w:fldCharType="end"/>
+            </w:r>
+          </w:hyperlink>
+        </w:p>
+        <w:p>
+          <w:pPr>
+            <w:rPr>
+              <w:b/>
+              <w:bCs/>
+            </w:rPr>
+          </w:pPr>
+          <w:r>
+            <w:rPr>
+              <w:b/>
+              <w:bCs/>
+            </w:rPr>
+            <w:fldChar w:fldCharType="end"/>
+          </w:r>
+        </w:p>
+        <w:p>
+          <w:pPr>
+            <w:rPr>
+              <w:b/>
+              <w:bCs/>
+            </w:rPr>
+          </w:pPr>
+        </w:p>
+        <w:p>
+          <w:r>
+            <w:br w:type="page"/>
+          </w:r>
+        </w:p>
+        <w:p/>
+      </w:sdtContent>
+    </w:sdt>
     <w:p>
       <w:pPr>
         <w:pStyle w:val="GpsTitolo"/>
         <w:jc w:val="both"/>
       </w:pPr>
-      <w:bookmarkStart w:id="0" w:name="_Toc24590016"/>
-      <w:bookmarkStart w:id="1" w:name="_Toc66265951"/>
-      <w:r>
-        <w:lastRenderedPageBreak/>
+      <w:bookmarkStart w:id="2" w:name="_Toc74646053"/>
+      <w:r>
         <w:t xml:space="preserve">1. </w:t>
       </w:r>
+      <w:bookmarkEnd w:id="1"/>
       <w:bookmarkEnd w:id="0"/>
-      <w:bookmarkEnd w:id="1"/>
       <w:r>
         <w:t>Problema</w:t>
       </w:r>
+      <w:bookmarkEnd w:id="2"/>
     </w:p>
     <w:p>
       <w:pPr>
@@ -636,8 +1835,8 @@
           <w:u w:val="single"/>
         </w:rPr>
       </w:pPr>
-      <w:bookmarkStart w:id="2" w:name="_Toc24590019"/>
-      <w:bookmarkStart w:id="3" w:name="_Toc66208672"/>
+      <w:bookmarkStart w:id="3" w:name="_Toc24590019"/>
+      <w:bookmarkStart w:id="4" w:name="_Toc66208672"/>
     </w:p>
     <w:p>
       <w:pPr>
@@ -652,6 +1851,7 @@
           <w:u w:val="single"/>
         </w:rPr>
       </w:pPr>
+      <w:bookmarkStart w:id="5" w:name="_Toc74646054"/>
       <w:r>
         <w:rPr>
           <w:rFonts w:asciiTheme="minorHAnsi" w:hAnsiTheme="minorHAnsi" w:cstheme="minorHAnsi"/>
@@ -660,10 +1860,21 @@
           <w:color w:val="000000" w:themeColor="text1"/>
           <w:u w:val="single"/>
         </w:rPr>
+        <w:t xml:space="preserve">1.1 </w:t>
+      </w:r>
+      <w:r>
+        <w:rPr>
+          <w:rFonts w:asciiTheme="minorHAnsi" w:hAnsiTheme="minorHAnsi" w:cstheme="minorHAnsi"/>
+          <w:b/>
+          <w:bCs/>
+          <w:color w:val="000000" w:themeColor="text1"/>
+          <w:u w:val="single"/>
+        </w:rPr>
         <w:t>Obiettivi e criteri di successo</w:t>
       </w:r>
-      <w:bookmarkEnd w:id="2"/>
       <w:bookmarkEnd w:id="3"/>
+      <w:bookmarkEnd w:id="4"/>
+      <w:bookmarkEnd w:id="5"/>
     </w:p>
     <w:p>
       <w:pPr>
@@ -1403,6 +2614,7 @@
         <w:pStyle w:val="GpsTitolo"/>
         <w:jc w:val="both"/>
       </w:pPr>
+      <w:bookmarkStart w:id="6" w:name="_Toc74646055"/>
       <w:r>
         <w:t>2</w:t>
       </w:r>
@@ -1410,11 +2622,9 @@
         <w:t xml:space="preserve">. </w:t>
       </w:r>
       <w:r>
-        <w:t>Pro</w:t>
-      </w:r>
-      <w:r>
-        <w:t>posta</w:t>
-      </w:r>
+        <w:t>Proposta</w:t>
+      </w:r>
+      <w:bookmarkEnd w:id="6"/>
     </w:p>
     <w:p>
       <w:pPr>
@@ -1811,6 +3021,7 @@
         <w:pStyle w:val="GpsTitolo"/>
         <w:jc w:val="both"/>
       </w:pPr>
+      <w:bookmarkStart w:id="7" w:name="_Toc74646056"/>
       <w:r>
         <w:t>3</w:t>
       </w:r>
@@ -1820,6 +3031,7 @@
       <w:r>
         <w:t>Scenari</w:t>
       </w:r>
+      <w:bookmarkEnd w:id="7"/>
     </w:p>
     <w:p>
       <w:pPr>
@@ -1936,6 +3148,7 @@
         <w:tab/>
       </w:r>
       <w:proofErr w:type="spellStart"/>
+      <w:proofErr w:type="gramStart"/>
       <w:r>
         <w:rPr>
           <w:rFonts w:ascii="Courier New" w:eastAsia="Courier New" w:hAnsi="Courier New" w:cs="Courier New"/>
@@ -1946,6 +3159,7 @@
         <w:t>Nico:utente</w:t>
       </w:r>
       <w:proofErr w:type="spellEnd"/>
+      <w:proofErr w:type="gramEnd"/>
       <w:r>
         <w:t xml:space="preserve"> </w:t>
       </w:r>
@@ -2342,13 +3556,15 @@
       </w:r>
       <w:proofErr w:type="spellEnd"/>
       <w:r>
-        <w:t xml:space="preserve"> in </w:t>
-      </w:r>
-      <w:r>
-        <w:t xml:space="preserve"> </w:t>
-      </w:r>
-      <w:r>
-        <w:t xml:space="preserve">tale </w:t>
+        <w:t xml:space="preserve"> </w:t>
+      </w:r>
+      <w:proofErr w:type="gramStart"/>
+      <w:r>
+        <w:t>in  tale</w:t>
+      </w:r>
+      <w:proofErr w:type="gramEnd"/>
+      <w:r>
+        <w:t xml:space="preserve"> </w:t>
       </w:r>
       <w:proofErr w:type="spellStart"/>
       <w:r>
@@ -2651,6 +3867,7 @@
         <w:tab/>
       </w:r>
       <w:proofErr w:type="spellStart"/>
+      <w:proofErr w:type="gramStart"/>
       <w:r>
         <w:rPr>
           <w:rFonts w:ascii="Courier New" w:eastAsia="Courier New" w:hAnsi="Courier New" w:cs="Courier New"/>
@@ -2661,6 +3878,7 @@
         <w:t>Lorenzo:utente</w:t>
       </w:r>
       <w:proofErr w:type="spellEnd"/>
+      <w:proofErr w:type="gramEnd"/>
       <w:r>
         <w:pict w14:anchorId="40446DBD">
           <v:rect id="_x0000_i1029" style="width:0;height:1.5pt" o:hralign="center" o:hrstd="t" o:hr="t" fillcolor="#a0a0a0" stroked="f"/>
@@ -3507,6 +4725,7 @@
         <w:tab/>
       </w:r>
       <w:proofErr w:type="spellStart"/>
+      <w:proofErr w:type="gramStart"/>
       <w:r>
         <w:rPr>
           <w:rFonts w:ascii="Courier New" w:eastAsia="Courier New" w:hAnsi="Courier New" w:cs="Courier New"/>
@@ -3517,6 +4736,7 @@
         <w:t>Francesco:utente</w:t>
       </w:r>
       <w:proofErr w:type="spellEnd"/>
+      <w:proofErr w:type="gramEnd"/>
       <w:r>
         <w:pict w14:anchorId="2CCC2C5F">
           <v:rect id="_x0000_i1032" style="width:0;height:1.5pt" o:hralign="center" o:hrstd="t" o:hr="t" fillcolor="#a0a0a0" stroked="f"/>
@@ -4152,6 +5372,7 @@
         <w:tab/>
       </w:r>
       <w:proofErr w:type="spellStart"/>
+      <w:proofErr w:type="gramStart"/>
       <w:r>
         <w:rPr>
           <w:rFonts w:ascii="Courier New" w:eastAsia="Courier New" w:hAnsi="Courier New" w:cs="Courier New"/>
@@ -4162,6 +5383,7 @@
         <w:t>Piero:admin</w:t>
       </w:r>
       <w:proofErr w:type="spellEnd"/>
+      <w:proofErr w:type="gramEnd"/>
       <w:r>
         <w:pict w14:anchorId="4B45587B">
           <v:rect id="_x0000_i1035" style="width:0;height:1.5pt" o:hralign="center" o:hrstd="t" o:hr="t" fillcolor="#a0a0a0" stroked="f"/>
@@ -4638,6 +5860,7 @@
         <w:pStyle w:val="GpsTitolo"/>
         <w:jc w:val="both"/>
       </w:pPr>
+      <w:bookmarkStart w:id="8" w:name="_Toc74646057"/>
       <w:r>
         <w:t>4</w:t>
       </w:r>
@@ -4647,6 +5870,7 @@
       <w:r>
         <w:t>Requisiti</w:t>
       </w:r>
+      <w:bookmarkEnd w:id="8"/>
     </w:p>
     <w:p>
       <w:pPr>
@@ -4715,9 +5939,10 @@
           <w:color w:val="auto"/>
         </w:rPr>
       </w:pPr>
-      <w:bookmarkStart w:id="4" w:name="_Toc24590028"/>
-      <w:bookmarkStart w:id="5" w:name="_Toc29995966"/>
-      <w:bookmarkStart w:id="6" w:name="_Toc66208680"/>
+      <w:bookmarkStart w:id="9" w:name="_Toc24590028"/>
+      <w:bookmarkStart w:id="10" w:name="_Toc29995966"/>
+      <w:bookmarkStart w:id="11" w:name="_Toc66208680"/>
+      <w:bookmarkStart w:id="12" w:name="_Toc74646058"/>
       <w:r>
         <w:rPr>
           <w:rFonts w:ascii="Garamond" w:hAnsi="Garamond"/>
@@ -4726,9 +5951,10 @@
         </w:rPr>
         <w:t>RF_AUT: AUTENTICAZIONE</w:t>
       </w:r>
-      <w:bookmarkEnd w:id="4"/>
-      <w:bookmarkEnd w:id="5"/>
-      <w:bookmarkEnd w:id="6"/>
+      <w:bookmarkEnd w:id="9"/>
+      <w:bookmarkEnd w:id="10"/>
+      <w:bookmarkEnd w:id="11"/>
+      <w:bookmarkEnd w:id="12"/>
     </w:p>
     <w:p>
       <w:pPr>
@@ -5745,9 +6971,10 @@
           <w:color w:val="auto"/>
         </w:rPr>
       </w:pPr>
-      <w:bookmarkStart w:id="7" w:name="_Toc24590029"/>
-      <w:bookmarkStart w:id="8" w:name="_Toc29995967"/>
-      <w:bookmarkStart w:id="9" w:name="_Toc66208681"/>
+      <w:bookmarkStart w:id="13" w:name="_Toc24590029"/>
+      <w:bookmarkStart w:id="14" w:name="_Toc29995967"/>
+      <w:bookmarkStart w:id="15" w:name="_Toc66208681"/>
+      <w:bookmarkStart w:id="16" w:name="_Toc74646059"/>
       <w:r>
         <w:rPr>
           <w:rFonts w:ascii="Garamond" w:hAnsi="Garamond"/>
@@ -5756,8 +6983,8 @@
         </w:rPr>
         <w:t xml:space="preserve">RF_USER: </w:t>
       </w:r>
-      <w:bookmarkEnd w:id="7"/>
-      <w:bookmarkEnd w:id="8"/>
+      <w:bookmarkEnd w:id="13"/>
+      <w:bookmarkEnd w:id="14"/>
       <w:r>
         <w:rPr>
           <w:rFonts w:ascii="Garamond" w:hAnsi="Garamond"/>
@@ -5766,7 +6993,8 @@
         </w:rPr>
         <w:t>CONTRIBUTI UTENTE</w:t>
       </w:r>
-      <w:bookmarkEnd w:id="9"/>
+      <w:bookmarkEnd w:id="15"/>
+      <w:bookmarkEnd w:id="16"/>
     </w:p>
     <w:p>
       <w:pPr>
@@ -7789,9 +9017,10 @@
           <w:color w:val="auto"/>
         </w:rPr>
       </w:pPr>
-      <w:bookmarkStart w:id="10" w:name="_Toc24590030"/>
-      <w:bookmarkStart w:id="11" w:name="_Toc29995968"/>
-      <w:bookmarkStart w:id="12" w:name="_Toc66208682"/>
+      <w:bookmarkStart w:id="17" w:name="_Toc24590030"/>
+      <w:bookmarkStart w:id="18" w:name="_Toc29995968"/>
+      <w:bookmarkStart w:id="19" w:name="_Toc66208682"/>
+      <w:bookmarkStart w:id="20" w:name="_Toc74646060"/>
       <w:r>
         <w:rPr>
           <w:rFonts w:ascii="Garamond" w:hAnsi="Garamond"/>
@@ -7816,8 +9045,8 @@
         </w:rPr>
         <w:t xml:space="preserve">: </w:t>
       </w:r>
-      <w:bookmarkEnd w:id="10"/>
-      <w:bookmarkEnd w:id="11"/>
+      <w:bookmarkEnd w:id="17"/>
+      <w:bookmarkEnd w:id="18"/>
       <w:r>
         <w:rPr>
           <w:rFonts w:ascii="Garamond" w:hAnsi="Garamond"/>
@@ -7826,7 +9055,8 @@
         </w:rPr>
         <w:t>NAVIGAZIONE</w:t>
       </w:r>
-      <w:bookmarkEnd w:id="12"/>
+      <w:bookmarkEnd w:id="19"/>
+      <w:bookmarkEnd w:id="20"/>
     </w:p>
     <w:p>
       <w:pPr>
@@ -8422,9 +9652,10 @@
           <w:color w:val="auto"/>
         </w:rPr>
       </w:pPr>
-      <w:bookmarkStart w:id="13" w:name="_Toc24590031"/>
-      <w:bookmarkStart w:id="14" w:name="_Toc29995969"/>
-      <w:bookmarkStart w:id="15" w:name="_Toc66208683"/>
+      <w:bookmarkStart w:id="21" w:name="_Toc24590031"/>
+      <w:bookmarkStart w:id="22" w:name="_Toc29995969"/>
+      <w:bookmarkStart w:id="23" w:name="_Toc66208683"/>
+      <w:bookmarkStart w:id="24" w:name="_Toc74646061"/>
       <w:r>
         <w:rPr>
           <w:rFonts w:ascii="Garamond" w:hAnsi="Garamond"/>
@@ -8450,8 +9681,8 @@
         </w:rPr>
         <w:t xml:space="preserve">: </w:t>
       </w:r>
-      <w:bookmarkEnd w:id="13"/>
-      <w:bookmarkEnd w:id="14"/>
+      <w:bookmarkEnd w:id="21"/>
+      <w:bookmarkEnd w:id="22"/>
       <w:r>
         <w:rPr>
           <w:rFonts w:ascii="Garamond" w:hAnsi="Garamond"/>
@@ -8460,7 +9691,8 @@
         </w:rPr>
         <w:t>AMMINISTRAZIONE</w:t>
       </w:r>
-      <w:bookmarkEnd w:id="15"/>
+      <w:bookmarkEnd w:id="23"/>
+      <w:bookmarkEnd w:id="24"/>
     </w:p>
     <w:p>
       <w:pPr>
@@ -10649,8 +11881,8 @@
           <w:color w:val="000000" w:themeColor="text1"/>
         </w:rPr>
       </w:pPr>
-      <w:bookmarkStart w:id="16" w:name="_Toc29995974"/>
-      <w:bookmarkStart w:id="17" w:name="_Toc66208685"/>
+      <w:bookmarkStart w:id="25" w:name="_Toc29995974"/>
+      <w:bookmarkStart w:id="26" w:name="_Toc66208685"/>
     </w:p>
     <w:p>
       <w:pPr>
@@ -10662,6 +11894,7 @@
           <w:color w:val="000000" w:themeColor="text1"/>
         </w:rPr>
       </w:pPr>
+      <w:bookmarkStart w:id="27" w:name="_Toc74646062"/>
       <w:r>
         <w:rPr>
           <w:rFonts w:ascii="Garamond" w:hAnsi="Garamond"/>
@@ -10687,8 +11920,9 @@
         </w:rPr>
         <w:t>Usabilità</w:t>
       </w:r>
-      <w:bookmarkEnd w:id="16"/>
-      <w:bookmarkEnd w:id="17"/>
+      <w:bookmarkEnd w:id="25"/>
+      <w:bookmarkEnd w:id="26"/>
+      <w:bookmarkEnd w:id="27"/>
       <w:proofErr w:type="spellEnd"/>
     </w:p>
     <w:p>
@@ -11042,8 +12276,9 @@
           <w:color w:val="000000" w:themeColor="text1"/>
         </w:rPr>
       </w:pPr>
-      <w:bookmarkStart w:id="18" w:name="_Toc29995975"/>
-      <w:bookmarkStart w:id="19" w:name="_Toc66208686"/>
+      <w:bookmarkStart w:id="28" w:name="_Toc29995975"/>
+      <w:bookmarkStart w:id="29" w:name="_Toc66208686"/>
+      <w:bookmarkStart w:id="30" w:name="_Toc74646063"/>
       <w:r>
         <w:rPr>
           <w:rFonts w:ascii="Garamond" w:hAnsi="Garamond"/>
@@ -11069,8 +12304,9 @@
         </w:rPr>
         <w:t>Affidabilità</w:t>
       </w:r>
-      <w:bookmarkEnd w:id="18"/>
-      <w:bookmarkEnd w:id="19"/>
+      <w:bookmarkEnd w:id="28"/>
+      <w:bookmarkEnd w:id="29"/>
+      <w:bookmarkEnd w:id="30"/>
       <w:proofErr w:type="spellEnd"/>
     </w:p>
     <w:p>
@@ -11263,8 +12499,9 @@
           <w:color w:val="000000" w:themeColor="text1"/>
         </w:rPr>
       </w:pPr>
-      <w:bookmarkStart w:id="20" w:name="_Toc29995976"/>
-      <w:bookmarkStart w:id="21" w:name="_Toc66208687"/>
+      <w:bookmarkStart w:id="31" w:name="_Toc29995976"/>
+      <w:bookmarkStart w:id="32" w:name="_Toc66208687"/>
+      <w:bookmarkStart w:id="33" w:name="_Toc74646064"/>
       <w:r>
         <w:rPr>
           <w:rFonts w:ascii="Garamond" w:hAnsi="Garamond"/>
@@ -11290,8 +12527,9 @@
         </w:rPr>
         <w:t>Prestazioni</w:t>
       </w:r>
-      <w:bookmarkEnd w:id="20"/>
-      <w:bookmarkEnd w:id="21"/>
+      <w:bookmarkEnd w:id="31"/>
+      <w:bookmarkEnd w:id="32"/>
+      <w:bookmarkEnd w:id="33"/>
       <w:proofErr w:type="spellEnd"/>
     </w:p>
     <w:p>
@@ -11938,8 +13176,9 @@
           <w:color w:val="000000" w:themeColor="text1"/>
         </w:rPr>
       </w:pPr>
-      <w:bookmarkStart w:id="22" w:name="_Toc29995977"/>
-      <w:bookmarkStart w:id="23" w:name="_Toc66208688"/>
+      <w:bookmarkStart w:id="34" w:name="_Toc29995977"/>
+      <w:bookmarkStart w:id="35" w:name="_Toc66208688"/>
+      <w:bookmarkStart w:id="36" w:name="_Toc74646065"/>
       <w:r>
         <w:rPr>
           <w:rFonts w:ascii="Garamond" w:hAnsi="Garamond"/>
@@ -11965,8 +13204,9 @@
         </w:rPr>
         <w:t>Manutenibilità</w:t>
       </w:r>
-      <w:bookmarkEnd w:id="22"/>
-      <w:bookmarkEnd w:id="23"/>
+      <w:bookmarkEnd w:id="34"/>
+      <w:bookmarkEnd w:id="35"/>
+      <w:bookmarkEnd w:id="36"/>
       <w:proofErr w:type="spellEnd"/>
     </w:p>
     <w:p>
@@ -12413,8 +13653,9 @@
         <w:pStyle w:val="Titolo3"/>
         <w:jc w:val="both"/>
       </w:pPr>
-      <w:bookmarkStart w:id="24" w:name="_Toc29995978"/>
-      <w:bookmarkStart w:id="25" w:name="_Toc66208689"/>
+      <w:bookmarkStart w:id="37" w:name="_Toc29995978"/>
+      <w:bookmarkStart w:id="38" w:name="_Toc66208689"/>
+      <w:bookmarkStart w:id="39" w:name="_Toc74646066"/>
       <w:r>
         <w:rPr>
           <w:rFonts w:ascii="Garamond" w:hAnsi="Garamond"/>
@@ -12440,8 +13681,9 @@
         </w:rPr>
         <w:t>Implementazione</w:t>
       </w:r>
-      <w:bookmarkEnd w:id="24"/>
-      <w:bookmarkEnd w:id="25"/>
+      <w:bookmarkEnd w:id="37"/>
+      <w:bookmarkEnd w:id="38"/>
+      <w:bookmarkEnd w:id="39"/>
       <w:proofErr w:type="spellEnd"/>
     </w:p>
     <w:p>
@@ -12706,7 +13948,8 @@
           <w:color w:val="000000" w:themeColor="text1"/>
         </w:rPr>
       </w:pPr>
-      <w:bookmarkStart w:id="26" w:name="_Toc66208690"/>
+      <w:bookmarkStart w:id="40" w:name="_Toc66208690"/>
+      <w:bookmarkStart w:id="41" w:name="_Toc74646067"/>
       <w:r>
         <w:rPr>
           <w:rFonts w:ascii="Garamond" w:hAnsi="Garamond"/>
@@ -12732,7 +13975,8 @@
         </w:rPr>
         <w:t>Interfaccia</w:t>
       </w:r>
-      <w:bookmarkEnd w:id="26"/>
+      <w:bookmarkEnd w:id="40"/>
+      <w:bookmarkEnd w:id="41"/>
       <w:proofErr w:type="spellEnd"/>
     </w:p>
     <w:p>
@@ -13103,8 +14347,9 @@
           <w:color w:val="000000" w:themeColor="text1"/>
         </w:rPr>
       </w:pPr>
-      <w:bookmarkStart w:id="27" w:name="_Toc29995979"/>
-      <w:bookmarkStart w:id="28" w:name="_Toc66208691"/>
+      <w:bookmarkStart w:id="42" w:name="_Toc29995979"/>
+      <w:bookmarkStart w:id="43" w:name="_Toc66208691"/>
+      <w:bookmarkStart w:id="44" w:name="_Toc74646068"/>
       <w:r>
         <w:rPr>
           <w:rFonts w:ascii="Garamond" w:hAnsi="Garamond"/>
@@ -13121,8 +14366,9 @@
         </w:rPr>
         <w:t xml:space="preserve"> Packaging</w:t>
       </w:r>
-      <w:bookmarkEnd w:id="27"/>
-      <w:bookmarkEnd w:id="28"/>
+      <w:bookmarkEnd w:id="42"/>
+      <w:bookmarkEnd w:id="43"/>
+      <w:bookmarkEnd w:id="44"/>
     </w:p>
     <w:p/>
     <w:p>
@@ -15350,6 +16596,71 @@
       <w:szCs w:val="24"/>
     </w:rPr>
   </w:style>
+  <w:style w:type="paragraph" w:styleId="Titolosommario">
+    <w:name w:val="TOC Heading"/>
+    <w:basedOn w:val="Titolo1"/>
+    <w:next w:val="Normale"/>
+    <w:uiPriority w:val="39"/>
+    <w:unhideWhenUsed/>
+    <w:qFormat/>
+    <w:rsid w:val="00CD13BB"/>
+    <w:pPr>
+      <w:spacing w:line="259" w:lineRule="auto"/>
+      <w:outlineLvl w:val="9"/>
+    </w:pPr>
+    <w:rPr>
+      <w:lang w:val="it-IT" w:eastAsia="it-IT"/>
+    </w:rPr>
+  </w:style>
+  <w:style w:type="paragraph" w:styleId="Sommario1">
+    <w:name w:val="toc 1"/>
+    <w:basedOn w:val="Normale"/>
+    <w:next w:val="Normale"/>
+    <w:autoRedefine/>
+    <w:uiPriority w:val="39"/>
+    <w:unhideWhenUsed/>
+    <w:rsid w:val="00CD13BB"/>
+    <w:pPr>
+      <w:spacing w:after="100"/>
+    </w:pPr>
+  </w:style>
+  <w:style w:type="paragraph" w:styleId="Sommario2">
+    <w:name w:val="toc 2"/>
+    <w:basedOn w:val="Normale"/>
+    <w:next w:val="Normale"/>
+    <w:autoRedefine/>
+    <w:uiPriority w:val="39"/>
+    <w:unhideWhenUsed/>
+    <w:rsid w:val="00CD13BB"/>
+    <w:pPr>
+      <w:spacing w:after="100"/>
+      <w:ind w:left="220"/>
+    </w:pPr>
+  </w:style>
+  <w:style w:type="paragraph" w:styleId="Sommario3">
+    <w:name w:val="toc 3"/>
+    <w:basedOn w:val="Normale"/>
+    <w:next w:val="Normale"/>
+    <w:autoRedefine/>
+    <w:uiPriority w:val="39"/>
+    <w:unhideWhenUsed/>
+    <w:rsid w:val="00CD13BB"/>
+    <w:pPr>
+      <w:spacing w:after="100"/>
+      <w:ind w:left="440"/>
+    </w:pPr>
+  </w:style>
+  <w:style w:type="character" w:styleId="Collegamentoipertestuale">
+    <w:name w:val="Hyperlink"/>
+    <w:basedOn w:val="Carpredefinitoparagrafo"/>
+    <w:uiPriority w:val="99"/>
+    <w:unhideWhenUsed/>
+    <w:rsid w:val="00CD13BB"/>
+    <w:rPr>
+      <w:color w:val="0563C1" w:themeColor="hyperlink"/>
+      <w:u w:val="single"/>
+    </w:rPr>
+  </w:style>
 </w:styles>
 </file>
 

</xml_diff>